<commit_message>
parser: added test case and fixed fix_DefaultParagraphFont for definition_normal
</commit_message>
<xml_diff>
--- a/parser/input_dict/dict_check.docx
+++ b/parser/input_dict/dict_check.docx
@@ -1,6 +1,6 @@
 
 <file path=word/document.xml><?xml version="1.0" encoding="utf-8"?>
-<w:document xmlns:wpc="http://schemas.microsoft.com/office/word/2010/wordprocessingCanvas" xmlns:cx="http://schemas.microsoft.com/office/drawing/2014/chartex" xmlns:cx1="http://schemas.microsoft.com/office/drawing/2015/9/8/chartex" xmlns:cx2="http://schemas.microsoft.com/office/drawing/2015/10/21/chartex" xmlns:cx3="http://schemas.microsoft.com/office/drawing/2016/5/9/chartex" xmlns:cx4="http://schemas.microsoft.com/office/drawing/2016/5/10/chartex" xmlns:cx5="http://schemas.microsoft.com/office/drawing/2016/5/11/chartex" xmlns:cx6="http://schemas.microsoft.com/office/drawing/2016/5/12/chartex" xmlns:cx7="http://schemas.microsoft.com/office/drawing/2016/5/13/chartex" xmlns:cx8="http://schemas.microsoft.com/office/drawing/2016/5/14/chartex" xmlns:mc="http://schemas.openxmlformats.org/markup-compatibility/2006" xmlns:aink="http://schemas.microsoft.com/office/drawing/2016/ink" xmlns:am3d="http://schemas.microsoft.com/office/drawing/2017/model3d" xmlns:o="urn:schemas-microsoft-com:office:office" xmlns:r="http://schemas.openxmlformats.org/officeDocument/2006/relationships" xmlns:m="http://schemas.openxmlformats.org/officeDocument/2006/math" xmlns:v="urn:schemas-microsoft-com:vml" xmlns:wp14="http://schemas.microsoft.com/office/word/2010/wordprocessingDrawing" xmlns:wp="http://schemas.openxmlformats.org/drawingml/2006/wordprocessingDrawing" xmlns:w10="urn:schemas-microsoft-com:office:word" xmlns:w="http://schemas.openxmlformats.org/wordprocessingml/2006/main" xmlns:w14="http://schemas.microsoft.com/office/word/2010/wordml" xmlns:w15="http://schemas.microsoft.com/office/word/2012/wordml" xmlns:w16cex="http://schemas.microsoft.com/office/word/2018/wordml/cex" xmlns:w16cid="http://schemas.microsoft.com/office/word/2016/wordml/cid" xmlns:w16="http://schemas.microsoft.com/office/word/2018/wordml" xmlns:w16sdtdh="http://schemas.microsoft.com/office/word/2020/wordml/sdtdatahash" xmlns:w16se="http://schemas.microsoft.com/office/word/2015/wordml/symex" xmlns:wpg="http://schemas.microsoft.com/office/word/2010/wordprocessingGroup" xmlns:wpi="http://schemas.microsoft.com/office/word/2010/wordprocessingInk" xmlns:wne="http://schemas.microsoft.com/office/word/2006/wordml" xmlns:wps="http://schemas.microsoft.com/office/word/2010/wordprocessingShape" mc:Ignorable="w14 w15 w16se w16cid w16 w16cex w16sdtdh wp14">
+<w:document xmlns:wpc="http://schemas.microsoft.com/office/word/2010/wordprocessingCanvas" xmlns:cx="http://schemas.microsoft.com/office/drawing/2014/chartex" xmlns:cx1="http://schemas.microsoft.com/office/drawing/2015/9/8/chartex" xmlns:cx2="http://schemas.microsoft.com/office/drawing/2015/10/21/chartex" xmlns:cx3="http://schemas.microsoft.com/office/drawing/2016/5/9/chartex" xmlns:cx4="http://schemas.microsoft.com/office/drawing/2016/5/10/chartex" xmlns:cx5="http://schemas.microsoft.com/office/drawing/2016/5/11/chartex" xmlns:cx6="http://schemas.microsoft.com/office/drawing/2016/5/12/chartex" xmlns:cx7="http://schemas.microsoft.com/office/drawing/2016/5/13/chartex" xmlns:cx8="http://schemas.microsoft.com/office/drawing/2016/5/14/chartex" xmlns:mc="http://schemas.openxmlformats.org/markup-compatibility/2006" xmlns:aink="http://schemas.microsoft.com/office/drawing/2016/ink" xmlns:am3d="http://schemas.microsoft.com/office/drawing/2017/model3d" xmlns:o="urn:schemas-microsoft-com:office:office" xmlns:oel="http://schemas.microsoft.com/office/2019/extlst" xmlns:r="http://schemas.openxmlformats.org/officeDocument/2006/relationships" xmlns:m="http://schemas.openxmlformats.org/officeDocument/2006/math" xmlns:v="urn:schemas-microsoft-com:vml" xmlns:wp14="http://schemas.microsoft.com/office/word/2010/wordprocessingDrawing" xmlns:wp="http://schemas.openxmlformats.org/drawingml/2006/wordprocessingDrawing" xmlns:w10="urn:schemas-microsoft-com:office:word" xmlns:w="http://schemas.openxmlformats.org/wordprocessingml/2006/main" xmlns:w14="http://schemas.microsoft.com/office/word/2010/wordml" xmlns:w15="http://schemas.microsoft.com/office/word/2012/wordml" xmlns:w16cex="http://schemas.microsoft.com/office/word/2018/wordml/cex" xmlns:w16cid="http://schemas.microsoft.com/office/word/2016/wordml/cid" xmlns:w16="http://schemas.microsoft.com/office/word/2018/wordml" xmlns:w16du="http://schemas.microsoft.com/office/word/2023/wordml/word16du" xmlns:w16sdtdh="http://schemas.microsoft.com/office/word/2020/wordml/sdtdatahash" xmlns:w16sdtfl="http://schemas.microsoft.com/office/word/2024/wordml/sdtformatlock" xmlns:w16se="http://schemas.microsoft.com/office/word/2015/wordml/symex" xmlns:wpg="http://schemas.microsoft.com/office/word/2010/wordprocessingGroup" xmlns:wpi="http://schemas.microsoft.com/office/word/2010/wordprocessingInk" xmlns:wne="http://schemas.microsoft.com/office/word/2006/wordml" xmlns:wps="http://schemas.microsoft.com/office/word/2010/wordprocessingShape" mc:Ignorable="w14 w15 w16se w16cid w16 w16cex w16sdtdh w16sdtfl w16du wp14">
   <w:body>
     <w:p>
       <w:pPr>
@@ -812,6 +812,231 @@
     </w:p>
     <w:p>
       <w:pPr>
+        <w:spacing w:line="240" w:lineRule="exact"/>
+        <w:jc w:val="both"/>
+        <w:rPr>
+          <w:rStyle w:val="s03"/>
+          <w:b/>
+          <w:rtl/>
+        </w:rPr>
+      </w:pPr>
+      <w:bookmarkStart w:id="0" w:name="_Hlk54214413"/>
+      <w:r>
+        <w:rPr>
+          <w:bCs/>
+          <w:szCs w:val="22"/>
+          <w:rtl/>
+        </w:rPr>
+        <w:t>זהירות הפנימית</w:t>
+      </w:r>
+      <w:r>
+        <w:rPr>
+          <w:rFonts w:hint="cs"/>
+          <w:b/>
+          <w:szCs w:val="22"/>
+          <w:rtl/>
+        </w:rPr>
+        <w:t xml:space="preserve"> </w:t>
+      </w:r>
+      <w:bookmarkEnd w:id="0"/>
+      <w:r>
+        <w:rPr>
+          <w:rFonts w:hint="cs"/>
+          <w:b/>
+          <w:szCs w:val="22"/>
+          <w:rtl/>
+        </w:rPr>
+        <w:t>-</w:t>
+      </w:r>
+      <w:r>
+        <w:rPr>
+          <w:b/>
+          <w:sz w:val="18"/>
+          <w:rtl/>
+        </w:rPr>
+        <w:t xml:space="preserve"> חסימת </w:t>
+      </w:r>
+      <w:proofErr w:type="spellStart"/>
+      <w:r>
+        <w:rPr>
+          <w:b/>
+          <w:sz w:val="18"/>
+          <w:rtl/>
+        </w:rPr>
+        <w:t>התאוה</w:t>
+      </w:r>
+      <w:proofErr w:type="spellEnd"/>
+      <w:r>
+        <w:rPr>
+          <w:b/>
+          <w:sz w:val="18"/>
+          <w:rtl/>
+        </w:rPr>
+        <w:t xml:space="preserve"> הבהמית, </w:t>
+      </w:r>
+      <w:r>
+        <w:rPr>
+          <w:rFonts w:hint="cs"/>
+          <w:b/>
+          <w:sz w:val="18"/>
+          <w:rtl/>
+        </w:rPr>
+        <w:t>(</w:t>
+      </w:r>
+      <w:r>
+        <w:rPr>
+          <w:b/>
+          <w:sz w:val="18"/>
+          <w:rtl/>
+        </w:rPr>
+        <w:t>ופקיחת</w:t>
+      </w:r>
+      <w:r>
+        <w:rPr>
+          <w:rFonts w:hint="cs"/>
+          <w:b/>
+          <w:sz w:val="18"/>
+          <w:rtl/>
+        </w:rPr>
+        <w:t>)</w:t>
+      </w:r>
+      <w:r>
+        <w:rPr>
+          <w:b/>
+          <w:sz w:val="18"/>
+          <w:rtl/>
+        </w:rPr>
+        <w:t xml:space="preserve"> </w:t>
+      </w:r>
+      <w:r>
+        <w:rPr>
+          <w:rFonts w:hint="cs"/>
+          <w:b/>
+          <w:sz w:val="18"/>
+          <w:rtl/>
+        </w:rPr>
+        <w:t xml:space="preserve">[וסקירת] </w:t>
+      </w:r>
+      <w:proofErr w:type="spellStart"/>
+      <w:r>
+        <w:rPr>
+          <w:b/>
+          <w:sz w:val="18"/>
+          <w:rtl/>
+        </w:rPr>
+        <w:t>העינים</w:t>
+      </w:r>
+      <w:proofErr w:type="spellEnd"/>
+      <w:r>
+        <w:rPr>
+          <w:b/>
+          <w:sz w:val="18"/>
+          <w:rtl/>
+        </w:rPr>
+        <w:t xml:space="preserve"> על כל העשוי בכל חוג הבשר והחו</w:t>
+      </w:r>
+      <w:r>
+        <w:rPr>
+          <w:rFonts w:hint="cs"/>
+          <w:b/>
+          <w:sz w:val="18"/>
+          <w:rtl/>
+        </w:rPr>
+        <w:t>מר</w:t>
+      </w:r>
+      <w:r>
+        <w:rPr>
+          <w:b/>
+          <w:sz w:val="18"/>
+          <w:rtl/>
+        </w:rPr>
+        <w:t xml:space="preserve"> </w:t>
+      </w:r>
+      <w:r>
+        <w:rPr>
+          <w:rStyle w:val="s03"/>
+          <w:rFonts w:hint="cs"/>
+          <w:b/>
+          <w:rtl/>
+        </w:rPr>
+        <w:t>[</w:t>
+      </w:r>
+      <w:r>
+        <w:rPr>
+          <w:rStyle w:val="s03"/>
+          <w:rFonts w:hint="cs"/>
+          <w:b/>
+          <w:rtl/>
+        </w:rPr>
+        <w:t xml:space="preserve">א"ק ד </w:t>
+      </w:r>
+      <w:proofErr w:type="spellStart"/>
+      <w:r>
+        <w:rPr>
+          <w:rStyle w:val="s03"/>
+          <w:rFonts w:hint="cs"/>
+          <w:b/>
+          <w:rtl/>
+        </w:rPr>
+        <w:t>תכט</w:t>
+      </w:r>
+      <w:proofErr w:type="spellEnd"/>
+      <w:r>
+        <w:rPr>
+          <w:rStyle w:val="s03"/>
+          <w:rFonts w:hint="cs"/>
+          <w:b/>
+          <w:rtl/>
+        </w:rPr>
+        <w:t xml:space="preserve"> (</w:t>
+      </w:r>
+      <w:r>
+        <w:rPr>
+          <w:rStyle w:val="s03"/>
+          <w:b/>
+          <w:rtl/>
+        </w:rPr>
+        <w:t xml:space="preserve">קובץ ה </w:t>
+      </w:r>
+      <w:proofErr w:type="spellStart"/>
+      <w:r>
+        <w:rPr>
+          <w:rStyle w:val="s03"/>
+          <w:b/>
+          <w:rtl/>
+        </w:rPr>
+        <w:t>לז</w:t>
+      </w:r>
+      <w:proofErr w:type="spellEnd"/>
+      <w:r>
+        <w:rPr>
+          <w:rStyle w:val="s03"/>
+          <w:rFonts w:hint="cs"/>
+          <w:b/>
+          <w:rtl/>
+        </w:rPr>
+        <w:t>)</w:t>
+      </w:r>
+      <w:r>
+        <w:rPr>
+          <w:rStyle w:val="s03"/>
+          <w:rFonts w:hint="cs"/>
+          <w:b/>
+          <w:rtl/>
+        </w:rPr>
+        <w:t>]</w:t>
+      </w:r>
+      <w:r>
+        <w:rPr>
+          <w:rStyle w:val="s03"/>
+          <w:b/>
+          <w:rtl/>
+        </w:rPr>
+        <w:t>.</w:t>
+      </w:r>
+    </w:p>
+    <w:p>
+      <w:pPr>
         <w:pStyle w:val="EndnoteText"/>
         <w:tabs>
           <w:tab w:val="left" w:pos="1181"/>
@@ -823,80 +1048,6 @@
           <w:rtl/>
         </w:rPr>
       </w:pPr>
-      <w:r>
-        <w:rPr>
-          <w:rStyle w:val="s03"/>
-          <w:rtl/>
-        </w:rPr>
-        <w:cr/>
-      </w:r>
-      <w:r>
-        <w:rPr>
-          <w:rStyle w:val="s01"/>
-          <w:rtl/>
-        </w:rPr>
-        <w:t xml:space="preserve">משקל עליון </w:t>
-      </w:r>
-      <w:r>
-        <w:rPr>
-          <w:rStyle w:val="s02"/>
-          <w:rtl/>
-        </w:rPr>
-        <w:t xml:space="preserve">- </w:t>
-      </w:r>
-      <w:r>
-        <w:rPr>
-          <w:rStyle w:val="s11"/>
-          <w:rtl/>
-        </w:rPr>
-        <w:t xml:space="preserve">המשקל העליון </w:t>
-      </w:r>
-      <w:r>
-        <w:rPr>
-          <w:rStyle w:val="s02"/>
-          <w:rtl/>
-        </w:rPr>
-        <w:t xml:space="preserve">- בירורה של הכרעת ההנהגה העליונה </w:t>
-      </w:r>
-      <w:r>
-        <w:rPr>
-          <w:rStyle w:val="s03"/>
-          <w:rtl/>
-        </w:rPr>
-        <w:t>[</w:t>
-      </w:r>
-      <w:proofErr w:type="spellStart"/>
-      <w:r>
-        <w:rPr>
-          <w:rStyle w:val="s03"/>
-          <w:rtl/>
-        </w:rPr>
-        <w:t>רצי"ה</w:t>
-      </w:r>
-      <w:proofErr w:type="spellEnd"/>
-      <w:r>
-        <w:rPr>
-          <w:rStyle w:val="s03"/>
-          <w:rtl/>
-        </w:rPr>
-        <w:t xml:space="preserve"> א"ש יא הערה </w:t>
-      </w:r>
-      <w:r>
-        <w:rPr>
-          <w:rStyle w:val="s03"/>
-          <w:sz w:val="16"/>
-          <w:szCs w:val="16"/>
-          <w:rtl/>
-        </w:rPr>
-        <w:t>18</w:t>
-      </w:r>
-      <w:r>
-        <w:rPr>
-          <w:rStyle w:val="s03"/>
-          <w:rtl/>
-        </w:rPr>
-        <w:t>].</w:t>
-      </w:r>
     </w:p>
     <w:p>
       <w:pPr>
@@ -913,70 +1064,77 @@
       </w:pPr>
       <w:r>
         <w:rPr>
-          <w:rStyle w:val="s02"/>
-          <w:rFonts w:hint="cs"/>
-          <w:rtl/>
-        </w:rPr>
-        <w:t>ע</w:t>
-      </w:r>
-      <w:r>
-        <w:rPr>
-          <w:rStyle w:val="s02"/>
-          <w:rtl/>
-        </w:rPr>
-        <w:t>'</w:t>
-      </w:r>
-      <w:r>
-        <w:rPr>
-          <w:rStyle w:val="s02"/>
-          <w:rFonts w:hint="cs"/>
-          <w:rtl/>
-        </w:rPr>
-        <w:t xml:space="preserve"> במדור מונחי קבלה ונסתר</w:t>
-      </w:r>
-      <w:r>
-        <w:rPr>
-          <w:rStyle w:val="s03"/>
-          <w:rFonts w:hint="cs"/>
-          <w:rtl/>
-        </w:rPr>
-        <w:t>,</w:t>
-      </w:r>
-      <w:r>
-        <w:rPr>
-          <w:rStyle w:val="s03"/>
-          <w:rFonts w:hint="cs"/>
-          <w:sz w:val="22"/>
-          <w:rtl/>
-        </w:rPr>
-        <w:t xml:space="preserve"> </w:t>
-      </w:r>
-      <w:proofErr w:type="spellStart"/>
-      <w:r>
-        <w:rPr>
-          <w:rStyle w:val="s03"/>
-          <w:rFonts w:hint="cs"/>
-          <w:sz w:val="22"/>
-          <w:rtl/>
-        </w:rPr>
-        <w:t>מתקלא</w:t>
-      </w:r>
-      <w:proofErr w:type="spellEnd"/>
-      <w:r>
-        <w:rPr>
-          <w:rStyle w:val="s03"/>
-          <w:rFonts w:hint="cs"/>
-          <w:sz w:val="22"/>
-          <w:rtl/>
-        </w:rPr>
-        <w:t>.</w:t>
-      </w:r>
-      <w:r>
-        <w:rPr>
           <w:rStyle w:val="s03"/>
           <w:rtl/>
         </w:rPr>
         <w:cr/>
+      </w:r>
+      <w:r>
+        <w:rPr>
+          <w:rStyle w:val="s01"/>
+          <w:rtl/>
+        </w:rPr>
+        <w:t xml:space="preserve">משקל עליון </w:t>
+      </w:r>
+      <w:r>
+        <w:rPr>
+          <w:rStyle w:val="s02"/>
+          <w:rtl/>
+        </w:rPr>
+        <w:t xml:space="preserve">- </w:t>
+      </w:r>
+      <w:r>
+        <w:rPr>
+          <w:rStyle w:val="s11"/>
+          <w:rtl/>
+        </w:rPr>
+        <w:t xml:space="preserve">המשקל העליון </w:t>
+      </w:r>
+      <w:r>
+        <w:rPr>
+          <w:rStyle w:val="s02"/>
+          <w:rtl/>
+        </w:rPr>
+        <w:t xml:space="preserve">- בירורה של הכרעת ההנהגה העליונה </w:t>
+      </w:r>
+      <w:r>
+        <w:rPr>
+          <w:rStyle w:val="s03"/>
+          <w:rtl/>
+        </w:rPr>
+        <w:t>[</w:t>
+      </w:r>
+      <w:proofErr w:type="spellStart"/>
+      <w:r>
+        <w:rPr>
+          <w:rStyle w:val="s03"/>
+          <w:rtl/>
+        </w:rPr>
+        <w:t>רצי"ה</w:t>
+      </w:r>
+      <w:proofErr w:type="spellEnd"/>
+      <w:r>
+        <w:rPr>
+          <w:rStyle w:val="s03"/>
+          <w:rtl/>
+        </w:rPr>
+        <w:t xml:space="preserve"> א"ש יא הערה </w:t>
+      </w:r>
+      <w:r>
+        <w:rPr>
+          <w:rStyle w:val="s03"/>
+          <w:sz w:val="16"/>
+          <w:szCs w:val="16"/>
+          <w:rtl/>
+        </w:rPr>
+        <w:t>18</w:t>
+      </w:r>
+      <w:r>
+        <w:rPr>
+          <w:rStyle w:val="s03"/>
+          <w:rtl/>
+        </w:rPr>
+        <w:t>].</w:t>
       </w:r>
     </w:p>
     <w:p>
@@ -992,124 +1150,65 @@
           <w:rtl/>
         </w:rPr>
       </w:pPr>
-    </w:p>
-    <w:p>
-      <w:pPr>
-        <w:spacing w:line="240" w:lineRule="exact"/>
-        <w:jc w:val="both"/>
-        <w:rPr>
-          <w:rStyle w:val="s03"/>
-          <w:rtl/>
-        </w:rPr>
-      </w:pPr>
-      <w:r>
-        <w:rPr>
-          <w:rStyle w:val="s02"/>
-          <w:rFonts w:hint="cs"/>
-          <w:rtl/>
-        </w:rPr>
-        <w:t>"</w:t>
-      </w:r>
-      <w:r>
-        <w:rPr>
-          <w:rStyle w:val="s01"/>
-          <w:rtl/>
-        </w:rPr>
-        <w:t xml:space="preserve">יקרא </w:t>
-      </w:r>
-      <w:proofErr w:type="spellStart"/>
-      <w:r>
-        <w:rPr>
-          <w:rStyle w:val="s01"/>
-          <w:rtl/>
-        </w:rPr>
-        <w:t>דשכבי</w:t>
-      </w:r>
-      <w:proofErr w:type="spellEnd"/>
-      <w:r>
-        <w:rPr>
-          <w:rStyle w:val="s01"/>
-          <w:rFonts w:hint="cs"/>
-          <w:rtl/>
-        </w:rPr>
-        <w:t>"</w:t>
-      </w:r>
-      <w:bookmarkStart w:id="0" w:name="_Ref266904835"/>
-      <w:r>
-        <w:rPr>
-          <w:rStyle w:val="s02"/>
-          <w:vertAlign w:val="superscript"/>
-          <w:rtl/>
-        </w:rPr>
-        <w:footnoteReference w:id="1"/>
-      </w:r>
-      <w:bookmarkEnd w:id="0"/>
-      <w:r>
-        <w:rPr>
-          <w:rStyle w:val="s02"/>
-          <w:rFonts w:hint="cs"/>
-          <w:vertAlign w:val="superscript"/>
-          <w:rtl/>
-        </w:rPr>
-        <w:t xml:space="preserve"> </w:t>
-      </w:r>
-      <w:r>
-        <w:rPr>
-          <w:rStyle w:val="s02"/>
-          <w:rtl/>
-        </w:rPr>
-        <w:t xml:space="preserve">- </w:t>
-      </w:r>
-      <w:r>
-        <w:rPr>
-          <w:rStyle w:val="s11"/>
-          <w:rtl/>
-        </w:rPr>
-        <w:t>שבהספד</w:t>
-      </w:r>
-      <w:r>
-        <w:rPr>
-          <w:rStyle w:val="s02"/>
-          <w:rtl/>
-        </w:rPr>
-        <w:t xml:space="preserve"> </w:t>
-      </w:r>
-      <w:r>
-        <w:rPr>
-          <w:rStyle w:val="s11"/>
-          <w:rtl/>
-        </w:rPr>
-        <w:t xml:space="preserve">(במובן פנימי) </w:t>
-      </w:r>
-      <w:r>
-        <w:rPr>
-          <w:rStyle w:val="s02"/>
-          <w:rtl/>
-        </w:rPr>
-        <w:t xml:space="preserve">- האהבה והגעגועים ליקרת הדרכים הישרים (של המנוח) רק בגדר אהבה רוחנית לבד. (ש)אמנם תפעל פעולתה להתקרב יותר אל הצד הטוב והכשר שבדרכי החיים של (המנוח), אבל לא תוכל לפעול במעשה פעולה מורגשת </w:t>
-      </w:r>
-      <w:r>
-        <w:rPr>
-          <w:rStyle w:val="s03"/>
-          <w:rtl/>
-        </w:rPr>
-        <w:t xml:space="preserve">[עפ"י מ"ר </w:t>
-      </w:r>
-      <w:r>
-        <w:rPr>
-          <w:rStyle w:val="s03"/>
-          <w:sz w:val="16"/>
-          <w:szCs w:val="16"/>
-          <w:rtl/>
-        </w:rPr>
-        <w:t>396</w:t>
-      </w:r>
-      <w:r>
-        <w:rPr>
-          <w:rStyle w:val="s03"/>
-          <w:rtl/>
-        </w:rPr>
-        <w:t xml:space="preserve">]. </w:t>
+      <w:r>
+        <w:rPr>
+          <w:rStyle w:val="s02"/>
+          <w:rFonts w:hint="cs"/>
+          <w:rtl/>
+        </w:rPr>
+        <w:t>ע</w:t>
+      </w:r>
+      <w:r>
+        <w:rPr>
+          <w:rStyle w:val="s02"/>
+          <w:rtl/>
+        </w:rPr>
+        <w:t>'</w:t>
+      </w:r>
+      <w:r>
+        <w:rPr>
+          <w:rStyle w:val="s02"/>
+          <w:rFonts w:hint="cs"/>
+          <w:rtl/>
+        </w:rPr>
+        <w:t xml:space="preserve"> במדור מונחי קבלה ונסתר</w:t>
+      </w:r>
+      <w:r>
+        <w:rPr>
+          <w:rStyle w:val="s03"/>
+          <w:rFonts w:hint="cs"/>
+          <w:rtl/>
+        </w:rPr>
+        <w:t>,</w:t>
+      </w:r>
+      <w:r>
+        <w:rPr>
+          <w:rStyle w:val="s03"/>
+          <w:rFonts w:hint="cs"/>
+          <w:sz w:val="22"/>
+          <w:rtl/>
+        </w:rPr>
+        <w:t xml:space="preserve"> </w:t>
+      </w:r>
+      <w:proofErr w:type="spellStart"/>
+      <w:r>
+        <w:rPr>
+          <w:rStyle w:val="s03"/>
+          <w:rFonts w:hint="cs"/>
+          <w:sz w:val="22"/>
+          <w:rtl/>
+        </w:rPr>
+        <w:t>מתקלא</w:t>
+      </w:r>
+      <w:proofErr w:type="spellEnd"/>
+      <w:r>
+        <w:rPr>
+          <w:rStyle w:val="s03"/>
+          <w:rFonts w:hint="cs"/>
+          <w:sz w:val="22"/>
+          <w:rtl/>
+        </w:rPr>
+        <w:t>.</w:t>
       </w:r>
       <w:r>
         <w:rPr>
@@ -1129,7 +1228,146 @@
         <w:jc w:val="both"/>
         <w:rPr>
           <w:rStyle w:val="s03"/>
-          <w:rFonts w:hint="cs"/>
+          <w:rtl/>
+        </w:rPr>
+      </w:pPr>
+    </w:p>
+    <w:p>
+      <w:pPr>
+        <w:spacing w:line="240" w:lineRule="exact"/>
+        <w:jc w:val="both"/>
+        <w:rPr>
+          <w:rStyle w:val="s03"/>
+          <w:rtl/>
+        </w:rPr>
+      </w:pPr>
+      <w:r>
+        <w:rPr>
+          <w:rStyle w:val="s02"/>
+          <w:rFonts w:hint="cs"/>
+          <w:rtl/>
+        </w:rPr>
+        <w:t>"</w:t>
+      </w:r>
+      <w:r>
+        <w:rPr>
+          <w:rStyle w:val="s01"/>
+          <w:rtl/>
+        </w:rPr>
+        <w:t xml:space="preserve">יקרא </w:t>
+      </w:r>
+      <w:proofErr w:type="spellStart"/>
+      <w:r>
+        <w:rPr>
+          <w:rStyle w:val="s01"/>
+          <w:rtl/>
+        </w:rPr>
+        <w:t>דשכבי</w:t>
+      </w:r>
+      <w:proofErr w:type="spellEnd"/>
+      <w:r>
+        <w:rPr>
+          <w:rStyle w:val="s01"/>
+          <w:rFonts w:hint="cs"/>
+          <w:rtl/>
+        </w:rPr>
+        <w:t>"</w:t>
+      </w:r>
+      <w:bookmarkStart w:id="1" w:name="_Ref266904835"/>
+      <w:r>
+        <w:rPr>
+          <w:rStyle w:val="s02"/>
+          <w:vertAlign w:val="superscript"/>
+          <w:rtl/>
+        </w:rPr>
+        <w:footnoteReference w:id="1"/>
+      </w:r>
+      <w:bookmarkEnd w:id="1"/>
+      <w:r>
+        <w:rPr>
+          <w:rStyle w:val="s02"/>
+          <w:rFonts w:hint="cs"/>
+          <w:vertAlign w:val="superscript"/>
+          <w:rtl/>
+        </w:rPr>
+        <w:t xml:space="preserve"> </w:t>
+      </w:r>
+      <w:r>
+        <w:rPr>
+          <w:rStyle w:val="s02"/>
+          <w:rtl/>
+        </w:rPr>
+        <w:t xml:space="preserve">- </w:t>
+      </w:r>
+      <w:r>
+        <w:rPr>
+          <w:rStyle w:val="s11"/>
+          <w:rtl/>
+        </w:rPr>
+        <w:t>שבהספד</w:t>
+      </w:r>
+      <w:r>
+        <w:rPr>
+          <w:rStyle w:val="s02"/>
+          <w:rtl/>
+        </w:rPr>
+        <w:t xml:space="preserve"> </w:t>
+      </w:r>
+      <w:r>
+        <w:rPr>
+          <w:rStyle w:val="s11"/>
+          <w:rtl/>
+        </w:rPr>
+        <w:t xml:space="preserve">(במובן פנימי) </w:t>
+      </w:r>
+      <w:r>
+        <w:rPr>
+          <w:rStyle w:val="s02"/>
+          <w:rtl/>
+        </w:rPr>
+        <w:t xml:space="preserve">- האהבה והגעגועים ליקרת הדרכים הישרים (של המנוח) רק בגדר אהבה רוחנית לבד. (ש)אמנם תפעל פעולתה להתקרב יותר אל הצד הטוב והכשר שבדרכי החיים של (המנוח), אבל לא תוכל לפעול במעשה פעולה מורגשת </w:t>
+      </w:r>
+      <w:r>
+        <w:rPr>
+          <w:rStyle w:val="s03"/>
+          <w:rtl/>
+        </w:rPr>
+        <w:t xml:space="preserve">[עפ"י מ"ר </w:t>
+      </w:r>
+      <w:r>
+        <w:rPr>
+          <w:rStyle w:val="s03"/>
+          <w:sz w:val="16"/>
+          <w:szCs w:val="16"/>
+          <w:rtl/>
+        </w:rPr>
+        <w:t>396</w:t>
+      </w:r>
+      <w:r>
+        <w:rPr>
+          <w:rStyle w:val="s03"/>
+          <w:rtl/>
+        </w:rPr>
+        <w:t xml:space="preserve">]. </w:t>
+      </w:r>
+      <w:r>
+        <w:rPr>
+          <w:rStyle w:val="s03"/>
+          <w:rtl/>
+        </w:rPr>
+        <w:cr/>
+      </w:r>
+    </w:p>
+    <w:p>
+      <w:pPr>
+        <w:pStyle w:val="EndnoteText"/>
+        <w:tabs>
+          <w:tab w:val="left" w:pos="1181"/>
+        </w:tabs>
+        <w:spacing w:line="240" w:lineRule="exact"/>
+        <w:jc w:val="both"/>
+        <w:rPr>
+          <w:rStyle w:val="s03"/>
           <w:rtl/>
         </w:rPr>
       </w:pPr>
@@ -1915,7 +2153,23 @@
           <w:sz w:val="24"/>
           <w:rtl/>
         </w:rPr>
-        <w:t xml:space="preserve"> ובהתגברותם, האינדיוידואליות </w:t>
+        <w:t xml:space="preserve"> ובהתגברותם, </w:t>
+      </w:r>
+      <w:proofErr w:type="spellStart"/>
+      <w:r>
+        <w:rPr>
+          <w:sz w:val="24"/>
+          <w:rtl/>
+        </w:rPr>
+        <w:t>האינדיוידואליות</w:t>
+      </w:r>
+      <w:proofErr w:type="spellEnd"/>
+      <w:r>
+        <w:rPr>
+          <w:sz w:val="24"/>
+          <w:rtl/>
+        </w:rPr>
+        <w:t xml:space="preserve"> </w:t>
       </w:r>
       <w:proofErr w:type="spellStart"/>
       <w:r>
@@ -2069,6 +2323,7 @@
           <w:rStyle w:val="s1510"/>
           <w:rtl/>
         </w:rPr>
+        <w:lastRenderedPageBreak/>
         <w:t xml:space="preserve">טהרה וקדושה ההבדל ביניהן </w:t>
       </w:r>
       <w:r>
@@ -2218,7 +2473,6 @@
           <w:sz w:val="18"/>
           <w:rtl/>
         </w:rPr>
-        <w:lastRenderedPageBreak/>
         <w:t>בהפרש שבין טהור לקדוש</w:t>
       </w:r>
       <w:r>
@@ -4084,7 +4338,23 @@
           <w:rStyle w:val="s05"/>
           <w:rtl/>
         </w:rPr>
-        <w:t xml:space="preserve">, מקור כל ההויה </w:t>
+        <w:t xml:space="preserve">, מקור כל </w:t>
+      </w:r>
+      <w:proofErr w:type="spellStart"/>
+      <w:r>
+        <w:rPr>
+          <w:rStyle w:val="s05"/>
+          <w:rtl/>
+        </w:rPr>
+        <w:t>ההויה</w:t>
+      </w:r>
+      <w:proofErr w:type="spellEnd"/>
+      <w:r>
+        <w:rPr>
+          <w:rStyle w:val="s05"/>
+          <w:rtl/>
+        </w:rPr>
+        <w:t xml:space="preserve"> </w:t>
       </w:r>
       <w:r>
         <w:rPr>
@@ -4150,6 +4420,7 @@
           <w:rStyle w:val="s11"/>
           <w:rtl/>
         </w:rPr>
+        <w:lastRenderedPageBreak/>
         <w:t xml:space="preserve">"פשט ידיה וקבליה" </w:t>
       </w:r>
       <w:r>
@@ -4486,7 +4757,23 @@
           <w:rStyle w:val="s02"/>
           <w:rtl/>
         </w:rPr>
-        <w:t xml:space="preserve">- החפש°, אב° </w:t>
+        <w:t xml:space="preserve">- </w:t>
+      </w:r>
+      <w:proofErr w:type="spellStart"/>
+      <w:r>
+        <w:rPr>
+          <w:rStyle w:val="s02"/>
+          <w:rtl/>
+        </w:rPr>
+        <w:t>החפש</w:t>
+      </w:r>
+      <w:proofErr w:type="spellEnd"/>
+      <w:r>
+        <w:rPr>
+          <w:rStyle w:val="s02"/>
+          <w:rtl/>
+        </w:rPr>
+        <w:t xml:space="preserve">°, אב° </w:t>
       </w:r>
       <w:proofErr w:type="spellStart"/>
       <w:r>
@@ -8132,6 +8419,7 @@
           <w:rFonts w:hint="eastAsia"/>
           <w:rtl/>
         </w:rPr>
+        <w:lastRenderedPageBreak/>
         <w:t>בעצמם</w:t>
       </w:r>
       <w:r>
@@ -8702,7 +8990,6 @@
           <w:rFonts w:hint="eastAsia"/>
           <w:rtl/>
         </w:rPr>
-        <w:lastRenderedPageBreak/>
         <w:t>כלל</w:t>
       </w:r>
       <w:r>
@@ -10218,7 +10505,23 @@
           <w:rStyle w:val="s02"/>
           <w:rtl/>
         </w:rPr>
-        <w:t xml:space="preserve">, שהוא כח הרע והקלקול שבמציאות שאינו נותן מקום לגדולת ישראל. אבל כיון שרצון השי"ת הוא רק שיהיו ישראל מוכנים קצת ואז השי"ת </w:t>
+        <w:t xml:space="preserve">, שהוא </w:t>
+      </w:r>
+      <w:proofErr w:type="spellStart"/>
+      <w:r>
+        <w:rPr>
+          <w:rStyle w:val="s02"/>
+          <w:rtl/>
+        </w:rPr>
+        <w:t>כח</w:t>
+      </w:r>
+      <w:proofErr w:type="spellEnd"/>
+      <w:r>
+        <w:rPr>
+          <w:rStyle w:val="s02"/>
+          <w:rtl/>
+        </w:rPr>
+        <w:t xml:space="preserve"> הרע והקלקול שבמציאות שאינו נותן מקום לגדולת ישראל. אבל כיון שרצון השי"ת הוא רק שיהיו ישראל מוכנים קצת ואז השי"ת </w:t>
       </w:r>
       <w:proofErr w:type="spellStart"/>
       <w:r>
@@ -10711,7 +11014,23 @@
           <w:rStyle w:val="s02"/>
           <w:rtl/>
         </w:rPr>
-        <w:t xml:space="preserve">- ההוה התדירי </w:t>
+        <w:t xml:space="preserve">- </w:t>
+      </w:r>
+      <w:proofErr w:type="spellStart"/>
+      <w:r>
+        <w:rPr>
+          <w:rStyle w:val="s02"/>
+          <w:rtl/>
+        </w:rPr>
+        <w:t>ההוה</w:t>
+      </w:r>
+      <w:proofErr w:type="spellEnd"/>
+      <w:r>
+        <w:rPr>
+          <w:rStyle w:val="s02"/>
+          <w:rtl/>
+        </w:rPr>
+        <w:t xml:space="preserve"> התדירי </w:t>
       </w:r>
       <w:r>
         <w:rPr>
@@ -10759,7 +11078,7 @@
         </w:rPr>
         <w:t>תורה</w:t>
       </w:r>
-      <w:bookmarkStart w:id="1" w:name="_Ref172389993"/>
+      <w:bookmarkStart w:id="2" w:name="_Ref172389993"/>
       <w:r>
         <w:rPr>
           <w:rStyle w:val="s02"/>
@@ -10768,7 +11087,7 @@
         </w:rPr>
         <w:footnoteReference w:id="19"/>
       </w:r>
-      <w:bookmarkEnd w:id="1"/>
+      <w:bookmarkEnd w:id="2"/>
       <w:r>
         <w:rPr>
           <w:rStyle w:val="s02"/>
@@ -10856,8 +11175,18 @@
           <w:rFonts w:hint="cs"/>
           <w:rtl/>
         </w:rPr>
-        <w:t xml:space="preserve"> ומצותו</w:t>
-      </w:r>
+        <w:t xml:space="preserve"> </w:t>
+      </w:r>
+      <w:proofErr w:type="spellStart"/>
+      <w:r>
+        <w:rPr>
+          <w:rStyle w:val="s03"/>
+          <w:rFonts w:hint="cs"/>
+          <w:rtl/>
+        </w:rPr>
+        <w:t>ומצותו</w:t>
+      </w:r>
+      <w:proofErr w:type="spellEnd"/>
       <w:r>
         <w:rPr>
           <w:rStyle w:val="s03"/>
@@ -11100,6 +11429,7 @@
           <w:szCs w:val="16"/>
           <w:rtl/>
         </w:rPr>
+        <w:lastRenderedPageBreak/>
         <w:t>◊</w:t>
       </w:r>
       <w:r>
@@ -11162,10 +11492,9 @@
           <w:rStyle w:val="s02"/>
           <w:rtl/>
         </w:rPr>
-        <w:lastRenderedPageBreak/>
         <w:t>ע"ע אור עליון. ע"ע אור ד'.</w:t>
       </w:r>
-      <w:bookmarkStart w:id="2" w:name="_Ref172609042"/>
+      <w:bookmarkStart w:id="3" w:name="_Ref172609042"/>
       <w:r>
         <w:rPr>
           <w:rStyle w:val="FootnoteReference"/>
@@ -11173,7 +11502,7 @@
         </w:rPr>
         <w:footnoteReference w:id="21"/>
       </w:r>
-      <w:bookmarkEnd w:id="2"/>
+      <w:bookmarkEnd w:id="3"/>
       <w:r>
         <w:rPr>
           <w:rStyle w:val="s02"/>
@@ -11198,6 +11527,7 @@
         </w:rPr>
         <w:t xml:space="preserve">, </w:t>
       </w:r>
+      <w:proofErr w:type="spellStart"/>
       <w:r>
         <w:rPr>
           <w:rStyle w:val="s02"/>
@@ -11205,6 +11535,7 @@
         </w:rPr>
         <w:t>אלהי</w:t>
       </w:r>
+      <w:proofErr w:type="spellEnd"/>
       <w:r>
         <w:rPr>
           <w:rStyle w:val="s02"/>
@@ -12221,7 +12552,23 @@
           <w:rStyle w:val="s02"/>
           <w:rtl/>
         </w:rPr>
-        <w:t xml:space="preserve">°) בהיותו מתקרב מאד אל מושגינו, אל צרכינו הזמניים, ואל מאויינו הלאומיים </w:t>
+        <w:t xml:space="preserve">°) בהיותו מתקרב מאד אל מושגינו, אל צרכינו הזמניים, ואל </w:t>
+      </w:r>
+      <w:proofErr w:type="spellStart"/>
+      <w:r>
+        <w:rPr>
+          <w:rStyle w:val="s02"/>
+          <w:rtl/>
+        </w:rPr>
+        <w:t>מאויינו</w:t>
+      </w:r>
+      <w:proofErr w:type="spellEnd"/>
+      <w:r>
+        <w:rPr>
+          <w:rStyle w:val="s02"/>
+          <w:rtl/>
+        </w:rPr>
+        <w:t xml:space="preserve"> הלאומיים </w:t>
       </w:r>
       <w:r>
         <w:rPr>
@@ -12414,7 +12761,27 @@
           <w:szCs w:val="18"/>
           <w:rtl/>
         </w:rPr>
-        <w:t xml:space="preserve">עיקר ענינם </w:t>
+        <w:t xml:space="preserve">עיקר </w:t>
+      </w:r>
+      <w:proofErr w:type="spellStart"/>
+      <w:r>
+        <w:rPr>
+          <w:rStyle w:val="s17"/>
+          <w:sz w:val="18"/>
+          <w:szCs w:val="18"/>
+          <w:rtl/>
+        </w:rPr>
+        <w:t>ענינם</w:t>
+      </w:r>
+      <w:proofErr w:type="spellEnd"/>
+      <w:r>
+        <w:rPr>
+          <w:rStyle w:val="s17"/>
+          <w:sz w:val="18"/>
+          <w:szCs w:val="18"/>
+          <w:rtl/>
+        </w:rPr>
+        <w:t xml:space="preserve"> </w:t>
       </w:r>
       <w:r>
         <w:rPr>
@@ -12854,7 +13221,25 @@
           <w:sz w:val="16"/>
           <w:rtl/>
         </w:rPr>
-        <w:t xml:space="preserve"> האדם, הדורות, ההויה </w:t>
+        <w:t xml:space="preserve"> האדם, הדורות, </w:t>
+      </w:r>
+      <w:proofErr w:type="spellStart"/>
+      <w:r>
+        <w:rPr>
+          <w:rStyle w:val="s04"/>
+          <w:sz w:val="16"/>
+          <w:rtl/>
+        </w:rPr>
+        <w:t>ההויה</w:t>
+      </w:r>
+      <w:proofErr w:type="spellEnd"/>
+      <w:r>
+        <w:rPr>
+          <w:rStyle w:val="s04"/>
+          <w:sz w:val="16"/>
+          <w:rtl/>
+        </w:rPr>
+        <w:t xml:space="preserve"> </w:t>
       </w:r>
       <w:proofErr w:type="spellStart"/>
       <w:r>
@@ -13189,7 +13574,23 @@
           <w:highlight w:val="green"/>
           <w:rtl/>
         </w:rPr>
-        <w:t xml:space="preserve"> הפועלת את הכל למען הרוממות האצילית, המסוקרת אך לפני </w:t>
+        <w:t xml:space="preserve"> הפועלת את </w:t>
+      </w:r>
+      <w:proofErr w:type="spellStart"/>
+      <w:r>
+        <w:rPr>
+          <w:highlight w:val="green"/>
+          <w:rtl/>
+        </w:rPr>
+        <w:t>הכל</w:t>
+      </w:r>
+      <w:proofErr w:type="spellEnd"/>
+      <w:r>
+        <w:rPr>
+          <w:highlight w:val="green"/>
+          <w:rtl/>
+        </w:rPr>
+        <w:t xml:space="preserve"> למען הרוממות האצילית, המסוקרת אך לפני </w:t>
       </w:r>
       <w:proofErr w:type="spellStart"/>
       <w:r>
@@ -13344,8 +13745,17 @@
           <w:rStyle w:val="s02"/>
           <w:rtl/>
         </w:rPr>
-        <w:t xml:space="preserve"> והחדוה</w:t>
-      </w:r>
+        <w:t xml:space="preserve"> </w:t>
+      </w:r>
+      <w:proofErr w:type="spellStart"/>
+      <w:r>
+        <w:rPr>
+          <w:rStyle w:val="s02"/>
+          <w:rtl/>
+        </w:rPr>
+        <w:t>והחדוה</w:t>
+      </w:r>
+      <w:proofErr w:type="spellEnd"/>
       <w:r>
         <w:rPr>
           <w:rStyle w:val="s02"/>
@@ -13560,7 +13970,25 @@
           <w:rFonts w:hint="cs"/>
           <w:rtl/>
         </w:rPr>
-        <w:t xml:space="preserve">°, אשר לישראל את ד' אלהיהם </w:t>
+        <w:t xml:space="preserve">°, אשר לישראל את ד' </w:t>
+      </w:r>
+      <w:proofErr w:type="spellStart"/>
+      <w:r>
+        <w:rPr>
+          <w:rStyle w:val="s03"/>
+          <w:rFonts w:hint="cs"/>
+          <w:rtl/>
+        </w:rPr>
+        <w:t>אלהיהם</w:t>
+      </w:r>
+      <w:proofErr w:type="spellEnd"/>
+      <w:r>
+        <w:rPr>
+          <w:rStyle w:val="s03"/>
+          <w:rFonts w:hint="cs"/>
+          <w:rtl/>
+        </w:rPr>
+        <w:t xml:space="preserve"> </w:t>
       </w:r>
       <w:proofErr w:type="spellStart"/>
       <w:r>
@@ -15849,7 +16277,6 @@
           <w:rStyle w:val="s01"/>
           <w:rtl/>
         </w:rPr>
-        <w:lastRenderedPageBreak/>
         <w:t xml:space="preserve">אמר </w:t>
       </w:r>
       <w:r>
@@ -16012,7 +16439,25 @@
           <w:rFonts w:hint="cs"/>
           <w:rtl/>
         </w:rPr>
-        <w:t xml:space="preserve">- אברהם כדאי הוא בזכותו שיושפע עליו זה השפע של השווית רצונו עם רצוני, שישכיל בכל כוחותיו, ויושפע זה גם על נפשו המרגשת והצומחת, לדעת שאין שום דבר ראוי לרצון כ"א רצונו של הקב"ה, וממילא הכל מתייחדים </w:t>
+        <w:t xml:space="preserve">- אברהם כדאי הוא בזכותו שיושפע עליו זה השפע של השווית רצונו עם רצוני, שישכיל בכל כוחותיו, ויושפע זה גם על נפשו המרגשת והצומחת, לדעת שאין שום דבר ראוי לרצון כ"א רצונו של הקב"ה, וממילא </w:t>
+      </w:r>
+      <w:proofErr w:type="spellStart"/>
+      <w:r>
+        <w:rPr>
+          <w:rStyle w:val="s02"/>
+          <w:rFonts w:hint="cs"/>
+          <w:rtl/>
+        </w:rPr>
+        <w:t>הכל</w:t>
+      </w:r>
+      <w:proofErr w:type="spellEnd"/>
+      <w:r>
+        <w:rPr>
+          <w:rStyle w:val="s02"/>
+          <w:rFonts w:hint="cs"/>
+          <w:rtl/>
+        </w:rPr>
+        <w:t xml:space="preserve"> מתייחדים </w:t>
       </w:r>
       <w:proofErr w:type="spellStart"/>
       <w:r>
@@ -17231,6 +17676,7 @@
         </w:rPr>
         <w:t xml:space="preserve"> </w:t>
       </w:r>
+      <w:proofErr w:type="spellStart"/>
       <w:r>
         <w:rPr>
           <w:rStyle w:val="s02"/>
@@ -17239,6 +17685,7 @@
         </w:rPr>
         <w:t>בטהרת</w:t>
       </w:r>
+      <w:proofErr w:type="spellEnd"/>
       <w:r>
         <w:rPr>
           <w:rStyle w:val="s02"/>
@@ -17657,7 +18104,25 @@
           <w:rFonts w:hint="cs"/>
           <w:rtl/>
         </w:rPr>
-        <w:t xml:space="preserve"> אין כונתם כ"א מצד המצוקה הטבעית המורגשת במה שרואה צערו של המצטער, א"כ הוא רק מצד החסרון. &lt;</w:t>
+        <w:t xml:space="preserve"> אין </w:t>
+      </w:r>
+      <w:proofErr w:type="spellStart"/>
+      <w:r>
+        <w:rPr>
+          <w:rStyle w:val="s02"/>
+          <w:rFonts w:hint="cs"/>
+          <w:rtl/>
+        </w:rPr>
+        <w:t>כונתם</w:t>
+      </w:r>
+      <w:proofErr w:type="spellEnd"/>
+      <w:r>
+        <w:rPr>
+          <w:rStyle w:val="s02"/>
+          <w:rFonts w:hint="cs"/>
+          <w:rtl/>
+        </w:rPr>
+        <w:t xml:space="preserve"> כ"א מצד המצוקה הטבעית המורגשת במה שרואה צערו של המצטער, א"כ הוא רק מצד החסרון. &lt;</w:t>
       </w:r>
       <w:r>
         <w:rPr>
@@ -20718,7 +21183,23 @@
           <w:rStyle w:val="s05"/>
           <w:rtl/>
         </w:rPr>
-        <w:t xml:space="preserve"> דיליה "נודע בשערים בעלה", ומכל השיעורים יחד יגלה הוד השלום וזיו האמת, יסוד העונג ומילוי החיים, המלאים עבודה וחפץ אידיאלי טהור". ההשערה או האומדנה, בא"ק ג קיט "עסוקים אנו </w:t>
+        <w:t xml:space="preserve"> </w:t>
+      </w:r>
+      <w:proofErr w:type="spellStart"/>
+      <w:r>
+        <w:rPr>
+          <w:rStyle w:val="s05"/>
+          <w:rtl/>
+        </w:rPr>
+        <w:t>דיליה</w:t>
+      </w:r>
+      <w:proofErr w:type="spellEnd"/>
+      <w:r>
+        <w:rPr>
+          <w:rStyle w:val="s05"/>
+          <w:rtl/>
+        </w:rPr>
+        <w:t xml:space="preserve"> "נודע בשערים בעלה", ומכל השיעורים יחד יגלה הוד השלום וזיו האמת, יסוד העונג ומילוי החיים, המלאים עבודה וחפץ אידיאלי טהור". ההשערה או האומדנה, בא"ק ג קיט "עסוקים אנו </w:t>
       </w:r>
       <w:r>
         <w:rPr>
@@ -21219,7 +21700,25 @@
           <w:rFonts w:hint="cs"/>
           <w:rtl/>
         </w:rPr>
-        <w:t xml:space="preserve"> הרחבתי בהסברת הענין.</w:t>
+        <w:t xml:space="preserve"> הרחבתי בהסברת </w:t>
+      </w:r>
+      <w:proofErr w:type="spellStart"/>
+      <w:r>
+        <w:rPr>
+          <w:rStyle w:val="s05"/>
+          <w:rFonts w:hint="cs"/>
+          <w:rtl/>
+        </w:rPr>
+        <w:t>הענין</w:t>
+      </w:r>
+      <w:proofErr w:type="spellEnd"/>
+      <w:r>
+        <w:rPr>
+          <w:rStyle w:val="s05"/>
+          <w:rFonts w:hint="cs"/>
+          <w:rtl/>
+        </w:rPr>
+        <w:t>.</w:t>
       </w:r>
     </w:p>
     <w:p>
@@ -21970,7 +22469,25 @@
           <w:szCs w:val="18"/>
           <w:rtl/>
         </w:rPr>
-        <w:t xml:space="preserve">והאמונה והמוסר, הבקרת והמסה </w:t>
+        <w:t xml:space="preserve">והאמונה והמוסר, </w:t>
+      </w:r>
+      <w:proofErr w:type="spellStart"/>
+      <w:r>
+        <w:rPr>
+          <w:sz w:val="18"/>
+          <w:szCs w:val="18"/>
+          <w:rtl/>
+        </w:rPr>
+        <w:t>הבקרת</w:t>
+      </w:r>
+      <w:proofErr w:type="spellEnd"/>
+      <w:r>
+        <w:rPr>
+          <w:sz w:val="18"/>
+          <w:szCs w:val="18"/>
+          <w:rtl/>
+        </w:rPr>
+        <w:t xml:space="preserve"> והמסה </w:t>
       </w:r>
       <w:r>
         <w:rPr>
@@ -22211,7 +22728,7 @@
 </file>
 
 <file path=word/endnotes.xml><?xml version="1.0" encoding="utf-8"?>
-<w:endnotes xmlns:wpc="http://schemas.microsoft.com/office/word/2010/wordprocessingCanvas" xmlns:cx="http://schemas.microsoft.com/office/drawing/2014/chartex" xmlns:cx1="http://schemas.microsoft.com/office/drawing/2015/9/8/chartex" xmlns:cx2="http://schemas.microsoft.com/office/drawing/2015/10/21/chartex" xmlns:cx3="http://schemas.microsoft.com/office/drawing/2016/5/9/chartex" xmlns:cx4="http://schemas.microsoft.com/office/drawing/2016/5/10/chartex" xmlns:cx5="http://schemas.microsoft.com/office/drawing/2016/5/11/chartex" xmlns:cx6="http://schemas.microsoft.com/office/drawing/2016/5/12/chartex" xmlns:cx7="http://schemas.microsoft.com/office/drawing/2016/5/13/chartex" xmlns:cx8="http://schemas.microsoft.com/office/drawing/2016/5/14/chartex" xmlns:mc="http://schemas.openxmlformats.org/markup-compatibility/2006" xmlns:aink="http://schemas.microsoft.com/office/drawing/2016/ink" xmlns:am3d="http://schemas.microsoft.com/office/drawing/2017/model3d" xmlns:o="urn:schemas-microsoft-com:office:office" xmlns:r="http://schemas.openxmlformats.org/officeDocument/2006/relationships" xmlns:m="http://schemas.openxmlformats.org/officeDocument/2006/math" xmlns:v="urn:schemas-microsoft-com:vml" xmlns:wp14="http://schemas.microsoft.com/office/word/2010/wordprocessingDrawing" xmlns:wp="http://schemas.openxmlformats.org/drawingml/2006/wordprocessingDrawing" xmlns:w10="urn:schemas-microsoft-com:office:word" xmlns:w="http://schemas.openxmlformats.org/wordprocessingml/2006/main" xmlns:w14="http://schemas.microsoft.com/office/word/2010/wordml" xmlns:w15="http://schemas.microsoft.com/office/word/2012/wordml" xmlns:w16cex="http://schemas.microsoft.com/office/word/2018/wordml/cex" xmlns:w16cid="http://schemas.microsoft.com/office/word/2016/wordml/cid" xmlns:w16="http://schemas.microsoft.com/office/word/2018/wordml" xmlns:w16sdtdh="http://schemas.microsoft.com/office/word/2020/wordml/sdtdatahash" xmlns:w16se="http://schemas.microsoft.com/office/word/2015/wordml/symex" xmlns:wpg="http://schemas.microsoft.com/office/word/2010/wordprocessingGroup" xmlns:wpi="http://schemas.microsoft.com/office/word/2010/wordprocessingInk" xmlns:wne="http://schemas.microsoft.com/office/word/2006/wordml" xmlns:wps="http://schemas.microsoft.com/office/word/2010/wordprocessingShape" mc:Ignorable="w14 w15 w16se w16cid w16 w16cex w16sdtdh wp14">
+<w:endnotes xmlns:wpc="http://schemas.microsoft.com/office/word/2010/wordprocessingCanvas" xmlns:cx="http://schemas.microsoft.com/office/drawing/2014/chartex" xmlns:cx1="http://schemas.microsoft.com/office/drawing/2015/9/8/chartex" xmlns:cx2="http://schemas.microsoft.com/office/drawing/2015/10/21/chartex" xmlns:cx3="http://schemas.microsoft.com/office/drawing/2016/5/9/chartex" xmlns:cx4="http://schemas.microsoft.com/office/drawing/2016/5/10/chartex" xmlns:cx5="http://schemas.microsoft.com/office/drawing/2016/5/11/chartex" xmlns:cx6="http://schemas.microsoft.com/office/drawing/2016/5/12/chartex" xmlns:cx7="http://schemas.microsoft.com/office/drawing/2016/5/13/chartex" xmlns:cx8="http://schemas.microsoft.com/office/drawing/2016/5/14/chartex" xmlns:mc="http://schemas.openxmlformats.org/markup-compatibility/2006" xmlns:aink="http://schemas.microsoft.com/office/drawing/2016/ink" xmlns:am3d="http://schemas.microsoft.com/office/drawing/2017/model3d" xmlns:o="urn:schemas-microsoft-com:office:office" xmlns:oel="http://schemas.microsoft.com/office/2019/extlst" xmlns:r="http://schemas.openxmlformats.org/officeDocument/2006/relationships" xmlns:m="http://schemas.openxmlformats.org/officeDocument/2006/math" xmlns:v="urn:schemas-microsoft-com:vml" xmlns:wp14="http://schemas.microsoft.com/office/word/2010/wordprocessingDrawing" xmlns:wp="http://schemas.openxmlformats.org/drawingml/2006/wordprocessingDrawing" xmlns:w10="urn:schemas-microsoft-com:office:word" xmlns:w="http://schemas.openxmlformats.org/wordprocessingml/2006/main" xmlns:w14="http://schemas.microsoft.com/office/word/2010/wordml" xmlns:w15="http://schemas.microsoft.com/office/word/2012/wordml" xmlns:w16cex="http://schemas.microsoft.com/office/word/2018/wordml/cex" xmlns:w16cid="http://schemas.microsoft.com/office/word/2016/wordml/cid" xmlns:w16="http://schemas.microsoft.com/office/word/2018/wordml" xmlns:w16du="http://schemas.microsoft.com/office/word/2023/wordml/word16du" xmlns:w16sdtdh="http://schemas.microsoft.com/office/word/2020/wordml/sdtdatahash" xmlns:w16sdtfl="http://schemas.microsoft.com/office/word/2024/wordml/sdtformatlock" xmlns:w16se="http://schemas.microsoft.com/office/word/2015/wordml/symex" xmlns:wpg="http://schemas.microsoft.com/office/word/2010/wordprocessingGroup" xmlns:wpi="http://schemas.microsoft.com/office/word/2010/wordprocessingInk" xmlns:wne="http://schemas.microsoft.com/office/word/2006/wordml" xmlns:wps="http://schemas.microsoft.com/office/word/2010/wordprocessingShape" mc:Ignorable="w14 w15 w16se w16cid w16 w16cex w16sdtdh w16sdtfl w16du wp14">
   <w:endnote w:type="separator" w:id="-1">
     <w:p>
       <w:r>
@@ -22230,7 +22747,7 @@
 </file>
 
 <file path=word/footnotes.xml><?xml version="1.0" encoding="utf-8"?>
-<w:footnotes xmlns:wpc="http://schemas.microsoft.com/office/word/2010/wordprocessingCanvas" xmlns:cx="http://schemas.microsoft.com/office/drawing/2014/chartex" xmlns:cx1="http://schemas.microsoft.com/office/drawing/2015/9/8/chartex" xmlns:cx2="http://schemas.microsoft.com/office/drawing/2015/10/21/chartex" xmlns:cx3="http://schemas.microsoft.com/office/drawing/2016/5/9/chartex" xmlns:cx4="http://schemas.microsoft.com/office/drawing/2016/5/10/chartex" xmlns:cx5="http://schemas.microsoft.com/office/drawing/2016/5/11/chartex" xmlns:cx6="http://schemas.microsoft.com/office/drawing/2016/5/12/chartex" xmlns:cx7="http://schemas.microsoft.com/office/drawing/2016/5/13/chartex" xmlns:cx8="http://schemas.microsoft.com/office/drawing/2016/5/14/chartex" xmlns:mc="http://schemas.openxmlformats.org/markup-compatibility/2006" xmlns:aink="http://schemas.microsoft.com/office/drawing/2016/ink" xmlns:am3d="http://schemas.microsoft.com/office/drawing/2017/model3d" xmlns:o="urn:schemas-microsoft-com:office:office" xmlns:r="http://schemas.openxmlformats.org/officeDocument/2006/relationships" xmlns:m="http://schemas.openxmlformats.org/officeDocument/2006/math" xmlns:v="urn:schemas-microsoft-com:vml" xmlns:wp14="http://schemas.microsoft.com/office/word/2010/wordprocessingDrawing" xmlns:wp="http://schemas.openxmlformats.org/drawingml/2006/wordprocessingDrawing" xmlns:w10="urn:schemas-microsoft-com:office:word" xmlns:w="http://schemas.openxmlformats.org/wordprocessingml/2006/main" xmlns:w14="http://schemas.microsoft.com/office/word/2010/wordml" xmlns:w15="http://schemas.microsoft.com/office/word/2012/wordml" xmlns:w16cex="http://schemas.microsoft.com/office/word/2018/wordml/cex" xmlns:w16cid="http://schemas.microsoft.com/office/word/2016/wordml/cid" xmlns:w16="http://schemas.microsoft.com/office/word/2018/wordml" xmlns:w16sdtdh="http://schemas.microsoft.com/office/word/2020/wordml/sdtdatahash" xmlns:w16se="http://schemas.microsoft.com/office/word/2015/wordml/symex" xmlns:wpg="http://schemas.microsoft.com/office/word/2010/wordprocessingGroup" xmlns:wpi="http://schemas.microsoft.com/office/word/2010/wordprocessingInk" xmlns:wne="http://schemas.microsoft.com/office/word/2006/wordml" xmlns:wps="http://schemas.microsoft.com/office/word/2010/wordprocessingShape" mc:Ignorable="w14 w15 w16se w16cid w16 w16cex w16sdtdh wp14">
+<w:footnotes xmlns:wpc="http://schemas.microsoft.com/office/word/2010/wordprocessingCanvas" xmlns:cx="http://schemas.microsoft.com/office/drawing/2014/chartex" xmlns:cx1="http://schemas.microsoft.com/office/drawing/2015/9/8/chartex" xmlns:cx2="http://schemas.microsoft.com/office/drawing/2015/10/21/chartex" xmlns:cx3="http://schemas.microsoft.com/office/drawing/2016/5/9/chartex" xmlns:cx4="http://schemas.microsoft.com/office/drawing/2016/5/10/chartex" xmlns:cx5="http://schemas.microsoft.com/office/drawing/2016/5/11/chartex" xmlns:cx6="http://schemas.microsoft.com/office/drawing/2016/5/12/chartex" xmlns:cx7="http://schemas.microsoft.com/office/drawing/2016/5/13/chartex" xmlns:cx8="http://schemas.microsoft.com/office/drawing/2016/5/14/chartex" xmlns:mc="http://schemas.openxmlformats.org/markup-compatibility/2006" xmlns:aink="http://schemas.microsoft.com/office/drawing/2016/ink" xmlns:am3d="http://schemas.microsoft.com/office/drawing/2017/model3d" xmlns:o="urn:schemas-microsoft-com:office:office" xmlns:oel="http://schemas.microsoft.com/office/2019/extlst" xmlns:r="http://schemas.openxmlformats.org/officeDocument/2006/relationships" xmlns:m="http://schemas.openxmlformats.org/officeDocument/2006/math" xmlns:v="urn:schemas-microsoft-com:vml" xmlns:wp14="http://schemas.microsoft.com/office/word/2010/wordprocessingDrawing" xmlns:wp="http://schemas.openxmlformats.org/drawingml/2006/wordprocessingDrawing" xmlns:w10="urn:schemas-microsoft-com:office:word" xmlns:w="http://schemas.openxmlformats.org/wordprocessingml/2006/main" xmlns:w14="http://schemas.microsoft.com/office/word/2010/wordml" xmlns:w15="http://schemas.microsoft.com/office/word/2012/wordml" xmlns:w16cex="http://schemas.microsoft.com/office/word/2018/wordml/cex" xmlns:w16cid="http://schemas.microsoft.com/office/word/2016/wordml/cid" xmlns:w16="http://schemas.microsoft.com/office/word/2018/wordml" xmlns:w16du="http://schemas.microsoft.com/office/word/2023/wordml/word16du" xmlns:w16sdtdh="http://schemas.microsoft.com/office/word/2020/wordml/sdtdatahash" xmlns:w16sdtfl="http://schemas.microsoft.com/office/word/2024/wordml/sdtformatlock" xmlns:w16se="http://schemas.microsoft.com/office/word/2015/wordml/symex" xmlns:wpg="http://schemas.microsoft.com/office/word/2010/wordprocessingGroup" xmlns:wpi="http://schemas.microsoft.com/office/word/2010/wordprocessingInk" xmlns:wne="http://schemas.microsoft.com/office/word/2006/wordml" xmlns:wps="http://schemas.microsoft.com/office/word/2010/wordprocessingShape" mc:Ignorable="w14 w15 w16se w16cid w16 w16cex w16sdtdh w16sdtfl w16du wp14">
   <w:footnote w:type="separator" w:id="-1">
     <w:p>
       <w:r>
@@ -22298,15 +22815,7 @@
           <w:sz w:val="18"/>
           <w:rtl/>
         </w:rPr>
-        <w:t xml:space="preserve"> </w:t>
-      </w:r>
-      <w:r>
-        <w:rPr>
-          <w:rStyle w:val="s03"/>
-          <w:sz w:val="18"/>
-          <w:rtl/>
-        </w:rPr>
-        <w:t>ברכות מג:</w:t>
+        <w:t xml:space="preserve"> ברכות מג:</w:t>
       </w:r>
     </w:p>
   </w:footnote>
@@ -23857,7 +24366,25 @@
           <w:sz w:val="18"/>
           <w:rtl/>
         </w:rPr>
-        <w:t xml:space="preserve"> שפזרה לילית הרשעה בישראל וגם הם עזי פנים בעלי זרוע המצערים ת"ח ועמדו כזרים כנגדם", ושם מעין ששי עין </w:t>
+        <w:t xml:space="preserve"> </w:t>
+      </w:r>
+      <w:proofErr w:type="spellStart"/>
+      <w:r>
+        <w:rPr>
+          <w:rStyle w:val="s03"/>
+          <w:sz w:val="18"/>
+          <w:rtl/>
+        </w:rPr>
+        <w:t>שפזרה</w:t>
+      </w:r>
+      <w:proofErr w:type="spellEnd"/>
+      <w:r>
+        <w:rPr>
+          <w:rStyle w:val="s03"/>
+          <w:sz w:val="18"/>
+          <w:rtl/>
+        </w:rPr>
+        <w:t xml:space="preserve"> לילית הרשעה בישראל וגם הם עזי פנים בעלי זרוע המצערים ת"ח ועמדו כזרים כנגדם", ושם מעין ששי עין </w:t>
       </w:r>
       <w:r>
         <w:rPr>
@@ -24123,23 +24650,34 @@
         </w:rPr>
         <w:t xml:space="preserve"> </w:t>
       </w:r>
-      <w:r>
-        <w:rPr>
-          <w:rStyle w:val="s03"/>
-          <w:sz w:val="18"/>
-          <w:rtl/>
-        </w:rPr>
-        <w:t>לפ׳</w:t>
-      </w:r>
-      <w:r>
-        <w:rPr>
-          <w:rStyle w:val="s03"/>
-          <w:rFonts w:hint="cs"/>
-          <w:sz w:val="18"/>
-          <w:rtl/>
-        </w:rPr>
-        <w:t xml:space="preserve"> </w:t>
-      </w:r>
+      <w:proofErr w:type="spellStart"/>
+      <w:r>
+        <w:rPr>
+          <w:rStyle w:val="s03"/>
+          <w:sz w:val="18"/>
+          <w:rtl/>
+        </w:rPr>
+        <w:t>לפ</w:t>
+      </w:r>
+      <w:proofErr w:type="spellEnd"/>
+      <w:r>
+        <w:rPr>
+          <w:rStyle w:val="s03"/>
+          <w:sz w:val="18"/>
+          <w:rtl/>
+        </w:rPr>
+        <w:t>׳</w:t>
+      </w:r>
+      <w:r>
+        <w:rPr>
+          <w:rStyle w:val="s03"/>
+          <w:rFonts w:hint="cs"/>
+          <w:sz w:val="18"/>
+          <w:rtl/>
+        </w:rPr>
+        <w:t xml:space="preserve"> </w:t>
+      </w:r>
+      <w:proofErr w:type="spellStart"/>
       <w:r>
         <w:rPr>
           <w:rStyle w:val="s03"/>
@@ -24148,6 +24686,7 @@
         </w:rPr>
         <w:t>ויקהל</w:t>
       </w:r>
+      <w:proofErr w:type="spellEnd"/>
       <w:r>
         <w:rPr>
           <w:rStyle w:val="s03"/>
@@ -25108,6 +25647,7 @@
         </w:rPr>
         <w:t xml:space="preserve"> </w:t>
       </w:r>
+      <w:proofErr w:type="spellStart"/>
       <w:r>
         <w:rPr>
           <w:rStyle w:val="s03"/>
@@ -25116,6 +25656,7 @@
         </w:rPr>
         <w:t>אלקים</w:t>
       </w:r>
+      <w:proofErr w:type="spellEnd"/>
       <w:r>
         <w:rPr>
           <w:rStyle w:val="s03"/>
@@ -25513,6 +26054,7 @@
         </w:rPr>
         <w:t xml:space="preserve"> </w:t>
       </w:r>
+      <w:proofErr w:type="spellStart"/>
       <w:r>
         <w:rPr>
           <w:rStyle w:val="s03"/>
@@ -25521,6 +26063,7 @@
         </w:rPr>
         <w:t>נענין</w:t>
       </w:r>
+      <w:proofErr w:type="spellEnd"/>
       <w:r>
         <w:rPr>
           <w:rStyle w:val="s03"/>
@@ -25754,7 +26297,25 @@
           <w:sz w:val="18"/>
           <w:rtl/>
         </w:rPr>
-        <w:t xml:space="preserve"> בלב שלם ובכחו זה שתפו שכינה עמהם </w:t>
+        <w:t xml:space="preserve"> בלב שלם </w:t>
+      </w:r>
+      <w:proofErr w:type="spellStart"/>
+      <w:r>
+        <w:rPr>
+          <w:rStyle w:val="s03"/>
+          <w:sz w:val="18"/>
+          <w:rtl/>
+        </w:rPr>
+        <w:t>ובכחו</w:t>
+      </w:r>
+      <w:proofErr w:type="spellEnd"/>
+      <w:r>
+        <w:rPr>
+          <w:rStyle w:val="s03"/>
+          <w:sz w:val="18"/>
+          <w:rtl/>
+        </w:rPr>
+        <w:t xml:space="preserve"> זה שתפו שכינה עמהם </w:t>
       </w:r>
       <w:proofErr w:type="spellStart"/>
       <w:r>
@@ -26920,7 +27481,25 @@
           <w:sz w:val="18"/>
           <w:rtl/>
         </w:rPr>
-        <w:t xml:space="preserve"> דניאל ב לד "חָזֵה הֲוַיְתָ עַד דִּי </w:t>
+        <w:t xml:space="preserve"> דניאל ב לד "חָזֵה </w:t>
+      </w:r>
+      <w:proofErr w:type="spellStart"/>
+      <w:r>
+        <w:rPr>
+          <w:rStyle w:val="s03"/>
+          <w:sz w:val="18"/>
+          <w:rtl/>
+        </w:rPr>
+        <w:t>הֲוַיְת</w:t>
+      </w:r>
+      <w:proofErr w:type="spellEnd"/>
+      <w:r>
+        <w:rPr>
+          <w:rStyle w:val="s03"/>
+          <w:sz w:val="18"/>
+          <w:rtl/>
+        </w:rPr>
+        <w:t xml:space="preserve">ָ עַד דִּי </w:t>
       </w:r>
       <w:proofErr w:type="spellStart"/>
       <w:r>
@@ -27345,7 +27924,25 @@
           <w:sz w:val="18"/>
           <w:rtl/>
         </w:rPr>
-        <w:t xml:space="preserve">◊), והשניה, במובן הערך </w:t>
+        <w:t xml:space="preserve">◊), </w:t>
+      </w:r>
+      <w:proofErr w:type="spellStart"/>
+      <w:r>
+        <w:rPr>
+          <w:rStyle w:val="s03"/>
+          <w:sz w:val="18"/>
+          <w:rtl/>
+        </w:rPr>
+        <w:t>והשניה</w:t>
+      </w:r>
+      <w:proofErr w:type="spellEnd"/>
+      <w:r>
+        <w:rPr>
+          <w:rStyle w:val="s03"/>
+          <w:sz w:val="18"/>
+          <w:rtl/>
+        </w:rPr>
+        <w:t xml:space="preserve">, במובן הערך </w:t>
       </w:r>
       <w:proofErr w:type="spellStart"/>
       <w:r>
@@ -28737,7 +29334,7 @@
 </file>
 
 <file path=word/header1.xml><?xml version="1.0" encoding="utf-8"?>
-<w:hdr xmlns:wpc="http://schemas.microsoft.com/office/word/2010/wordprocessingCanvas" xmlns:cx="http://schemas.microsoft.com/office/drawing/2014/chartex" xmlns:cx1="http://schemas.microsoft.com/office/drawing/2015/9/8/chartex" xmlns:cx2="http://schemas.microsoft.com/office/drawing/2015/10/21/chartex" xmlns:cx3="http://schemas.microsoft.com/office/drawing/2016/5/9/chartex" xmlns:cx4="http://schemas.microsoft.com/office/drawing/2016/5/10/chartex" xmlns:cx5="http://schemas.microsoft.com/office/drawing/2016/5/11/chartex" xmlns:cx6="http://schemas.microsoft.com/office/drawing/2016/5/12/chartex" xmlns:cx7="http://schemas.microsoft.com/office/drawing/2016/5/13/chartex" xmlns:cx8="http://schemas.microsoft.com/office/drawing/2016/5/14/chartex" xmlns:mc="http://schemas.openxmlformats.org/markup-compatibility/2006" xmlns:aink="http://schemas.microsoft.com/office/drawing/2016/ink" xmlns:am3d="http://schemas.microsoft.com/office/drawing/2017/model3d" xmlns:o="urn:schemas-microsoft-com:office:office" xmlns:r="http://schemas.openxmlformats.org/officeDocument/2006/relationships" xmlns:m="http://schemas.openxmlformats.org/officeDocument/2006/math" xmlns:v="urn:schemas-microsoft-com:vml" xmlns:wp14="http://schemas.microsoft.com/office/word/2010/wordprocessingDrawing" xmlns:wp="http://schemas.openxmlformats.org/drawingml/2006/wordprocessingDrawing" xmlns:w10="urn:schemas-microsoft-com:office:word" xmlns:w="http://schemas.openxmlformats.org/wordprocessingml/2006/main" xmlns:w14="http://schemas.microsoft.com/office/word/2010/wordml" xmlns:w15="http://schemas.microsoft.com/office/word/2012/wordml" xmlns:w16cex="http://schemas.microsoft.com/office/word/2018/wordml/cex" xmlns:w16cid="http://schemas.microsoft.com/office/word/2016/wordml/cid" xmlns:w16="http://schemas.microsoft.com/office/word/2018/wordml" xmlns:w16sdtdh="http://schemas.microsoft.com/office/word/2020/wordml/sdtdatahash" xmlns:w16se="http://schemas.microsoft.com/office/word/2015/wordml/symex" xmlns:wpg="http://schemas.microsoft.com/office/word/2010/wordprocessingGroup" xmlns:wpi="http://schemas.microsoft.com/office/word/2010/wordprocessingInk" xmlns:wne="http://schemas.microsoft.com/office/word/2006/wordml" xmlns:wps="http://schemas.microsoft.com/office/word/2010/wordprocessingShape" mc:Ignorable="w14 w15 w16se w16cid w16 w16cex w16sdtdh wp14">
+<w:hdr xmlns:wpc="http://schemas.microsoft.com/office/word/2010/wordprocessingCanvas" xmlns:cx="http://schemas.microsoft.com/office/drawing/2014/chartex" xmlns:cx1="http://schemas.microsoft.com/office/drawing/2015/9/8/chartex" xmlns:cx2="http://schemas.microsoft.com/office/drawing/2015/10/21/chartex" xmlns:cx3="http://schemas.microsoft.com/office/drawing/2016/5/9/chartex" xmlns:cx4="http://schemas.microsoft.com/office/drawing/2016/5/10/chartex" xmlns:cx5="http://schemas.microsoft.com/office/drawing/2016/5/11/chartex" xmlns:cx6="http://schemas.microsoft.com/office/drawing/2016/5/12/chartex" xmlns:cx7="http://schemas.microsoft.com/office/drawing/2016/5/13/chartex" xmlns:cx8="http://schemas.microsoft.com/office/drawing/2016/5/14/chartex" xmlns:mc="http://schemas.openxmlformats.org/markup-compatibility/2006" xmlns:aink="http://schemas.microsoft.com/office/drawing/2016/ink" xmlns:am3d="http://schemas.microsoft.com/office/drawing/2017/model3d" xmlns:o="urn:schemas-microsoft-com:office:office" xmlns:oel="http://schemas.microsoft.com/office/2019/extlst" xmlns:r="http://schemas.openxmlformats.org/officeDocument/2006/relationships" xmlns:m="http://schemas.openxmlformats.org/officeDocument/2006/math" xmlns:v="urn:schemas-microsoft-com:vml" xmlns:wp14="http://schemas.microsoft.com/office/word/2010/wordprocessingDrawing" xmlns:wp="http://schemas.openxmlformats.org/drawingml/2006/wordprocessingDrawing" xmlns:w10="urn:schemas-microsoft-com:office:word" xmlns:w="http://schemas.openxmlformats.org/wordprocessingml/2006/main" xmlns:w14="http://schemas.microsoft.com/office/word/2010/wordml" xmlns:w15="http://schemas.microsoft.com/office/word/2012/wordml" xmlns:w16cex="http://schemas.microsoft.com/office/word/2018/wordml/cex" xmlns:w16cid="http://schemas.microsoft.com/office/word/2016/wordml/cid" xmlns:w16="http://schemas.microsoft.com/office/word/2018/wordml" xmlns:w16du="http://schemas.microsoft.com/office/word/2023/wordml/word16du" xmlns:w16sdtdh="http://schemas.microsoft.com/office/word/2020/wordml/sdtdatahash" xmlns:w16sdtfl="http://schemas.microsoft.com/office/word/2024/wordml/sdtformatlock" xmlns:w16se="http://schemas.microsoft.com/office/word/2015/wordml/symex" xmlns:wpg="http://schemas.microsoft.com/office/word/2010/wordprocessingGroup" xmlns:wpi="http://schemas.microsoft.com/office/word/2010/wordprocessingInk" xmlns:wne="http://schemas.microsoft.com/office/word/2006/wordml" xmlns:wps="http://schemas.microsoft.com/office/word/2010/wordprocessingShape" mc:Ignorable="w14 w15 w16se w16cid w16 w16cex w16sdtdh w16sdtfl w16du wp14">
   <w:p>
     <w:pPr>
       <w:pStyle w:val="Header"/>
@@ -28779,7 +29376,7 @@
 </file>
 
 <file path=word/header2.xml><?xml version="1.0" encoding="utf-8"?>
-<w:hdr xmlns:wpc="http://schemas.microsoft.com/office/word/2010/wordprocessingCanvas" xmlns:cx="http://schemas.microsoft.com/office/drawing/2014/chartex" xmlns:cx1="http://schemas.microsoft.com/office/drawing/2015/9/8/chartex" xmlns:cx2="http://schemas.microsoft.com/office/drawing/2015/10/21/chartex" xmlns:cx3="http://schemas.microsoft.com/office/drawing/2016/5/9/chartex" xmlns:cx4="http://schemas.microsoft.com/office/drawing/2016/5/10/chartex" xmlns:cx5="http://schemas.microsoft.com/office/drawing/2016/5/11/chartex" xmlns:cx6="http://schemas.microsoft.com/office/drawing/2016/5/12/chartex" xmlns:cx7="http://schemas.microsoft.com/office/drawing/2016/5/13/chartex" xmlns:cx8="http://schemas.microsoft.com/office/drawing/2016/5/14/chartex" xmlns:mc="http://schemas.openxmlformats.org/markup-compatibility/2006" xmlns:aink="http://schemas.microsoft.com/office/drawing/2016/ink" xmlns:am3d="http://schemas.microsoft.com/office/drawing/2017/model3d" xmlns:o="urn:schemas-microsoft-com:office:office" xmlns:r="http://schemas.openxmlformats.org/officeDocument/2006/relationships" xmlns:m="http://schemas.openxmlformats.org/officeDocument/2006/math" xmlns:v="urn:schemas-microsoft-com:vml" xmlns:wp14="http://schemas.microsoft.com/office/word/2010/wordprocessingDrawing" xmlns:wp="http://schemas.openxmlformats.org/drawingml/2006/wordprocessingDrawing" xmlns:w10="urn:schemas-microsoft-com:office:word" xmlns:w="http://schemas.openxmlformats.org/wordprocessingml/2006/main" xmlns:w14="http://schemas.microsoft.com/office/word/2010/wordml" xmlns:w15="http://schemas.microsoft.com/office/word/2012/wordml" xmlns:w16cex="http://schemas.microsoft.com/office/word/2018/wordml/cex" xmlns:w16cid="http://schemas.microsoft.com/office/word/2016/wordml/cid" xmlns:w16="http://schemas.microsoft.com/office/word/2018/wordml" xmlns:w16sdtdh="http://schemas.microsoft.com/office/word/2020/wordml/sdtdatahash" xmlns:w16se="http://schemas.microsoft.com/office/word/2015/wordml/symex" xmlns:wpg="http://schemas.microsoft.com/office/word/2010/wordprocessingGroup" xmlns:wpi="http://schemas.microsoft.com/office/word/2010/wordprocessingInk" xmlns:wne="http://schemas.microsoft.com/office/word/2006/wordml" xmlns:wps="http://schemas.microsoft.com/office/word/2010/wordprocessingShape" mc:Ignorable="w14 w15 w16se w16cid w16 w16cex w16sdtdh wp14">
+<w:hdr xmlns:wpc="http://schemas.microsoft.com/office/word/2010/wordprocessingCanvas" xmlns:cx="http://schemas.microsoft.com/office/drawing/2014/chartex" xmlns:cx1="http://schemas.microsoft.com/office/drawing/2015/9/8/chartex" xmlns:cx2="http://schemas.microsoft.com/office/drawing/2015/10/21/chartex" xmlns:cx3="http://schemas.microsoft.com/office/drawing/2016/5/9/chartex" xmlns:cx4="http://schemas.microsoft.com/office/drawing/2016/5/10/chartex" xmlns:cx5="http://schemas.microsoft.com/office/drawing/2016/5/11/chartex" xmlns:cx6="http://schemas.microsoft.com/office/drawing/2016/5/12/chartex" xmlns:cx7="http://schemas.microsoft.com/office/drawing/2016/5/13/chartex" xmlns:cx8="http://schemas.microsoft.com/office/drawing/2016/5/14/chartex" xmlns:mc="http://schemas.openxmlformats.org/markup-compatibility/2006" xmlns:aink="http://schemas.microsoft.com/office/drawing/2016/ink" xmlns:am3d="http://schemas.microsoft.com/office/drawing/2017/model3d" xmlns:o="urn:schemas-microsoft-com:office:office" xmlns:oel="http://schemas.microsoft.com/office/2019/extlst" xmlns:r="http://schemas.openxmlformats.org/officeDocument/2006/relationships" xmlns:m="http://schemas.openxmlformats.org/officeDocument/2006/math" xmlns:v="urn:schemas-microsoft-com:vml" xmlns:wp14="http://schemas.microsoft.com/office/word/2010/wordprocessingDrawing" xmlns:wp="http://schemas.openxmlformats.org/drawingml/2006/wordprocessingDrawing" xmlns:w10="urn:schemas-microsoft-com:office:word" xmlns:w="http://schemas.openxmlformats.org/wordprocessingml/2006/main" xmlns:w14="http://schemas.microsoft.com/office/word/2010/wordml" xmlns:w15="http://schemas.microsoft.com/office/word/2012/wordml" xmlns:w16cex="http://schemas.microsoft.com/office/word/2018/wordml/cex" xmlns:w16cid="http://schemas.microsoft.com/office/word/2016/wordml/cid" xmlns:w16="http://schemas.microsoft.com/office/word/2018/wordml" xmlns:w16du="http://schemas.microsoft.com/office/word/2023/wordml/word16du" xmlns:w16sdtdh="http://schemas.microsoft.com/office/word/2020/wordml/sdtdatahash" xmlns:w16sdtfl="http://schemas.microsoft.com/office/word/2024/wordml/sdtformatlock" xmlns:w16se="http://schemas.microsoft.com/office/word/2015/wordml/symex" xmlns:wpg="http://schemas.microsoft.com/office/word/2010/wordprocessingGroup" xmlns:wpi="http://schemas.microsoft.com/office/word/2010/wordprocessingInk" xmlns:wne="http://schemas.microsoft.com/office/word/2006/wordml" xmlns:wps="http://schemas.microsoft.com/office/word/2010/wordprocessingShape" mc:Ignorable="w14 w15 w16se w16cid w16 w16cex w16sdtdh w16sdtfl w16du wp14">
   <w:p>
     <w:pPr>
       <w:pStyle w:val="Header"/>
@@ -28799,7 +29396,7 @@
 </file>
 
 <file path=word/numbering.xml><?xml version="1.0" encoding="utf-8"?>
-<w:numbering xmlns:wpc="http://schemas.microsoft.com/office/word/2010/wordprocessingCanvas" xmlns:cx="http://schemas.microsoft.com/office/drawing/2014/chartex" xmlns:cx1="http://schemas.microsoft.com/office/drawing/2015/9/8/chartex" xmlns:cx2="http://schemas.microsoft.com/office/drawing/2015/10/21/chartex" xmlns:cx3="http://schemas.microsoft.com/office/drawing/2016/5/9/chartex" xmlns:cx4="http://schemas.microsoft.com/office/drawing/2016/5/10/chartex" xmlns:cx5="http://schemas.microsoft.com/office/drawing/2016/5/11/chartex" xmlns:cx6="http://schemas.microsoft.com/office/drawing/2016/5/12/chartex" xmlns:cx7="http://schemas.microsoft.com/office/drawing/2016/5/13/chartex" xmlns:cx8="http://schemas.microsoft.com/office/drawing/2016/5/14/chartex" xmlns:mc="http://schemas.openxmlformats.org/markup-compatibility/2006" xmlns:aink="http://schemas.microsoft.com/office/drawing/2016/ink" xmlns:am3d="http://schemas.microsoft.com/office/drawing/2017/model3d" xmlns:o="urn:schemas-microsoft-com:office:office" xmlns:r="http://schemas.openxmlformats.org/officeDocument/2006/relationships" xmlns:m="http://schemas.openxmlformats.org/officeDocument/2006/math" xmlns:v="urn:schemas-microsoft-com:vml" xmlns:wp14="http://schemas.microsoft.com/office/word/2010/wordprocessingDrawing" xmlns:wp="http://schemas.openxmlformats.org/drawingml/2006/wordprocessingDrawing" xmlns:w10="urn:schemas-microsoft-com:office:word" xmlns:w="http://schemas.openxmlformats.org/wordprocessingml/2006/main" xmlns:w14="http://schemas.microsoft.com/office/word/2010/wordml" xmlns:w15="http://schemas.microsoft.com/office/word/2012/wordml" xmlns:w16cex="http://schemas.microsoft.com/office/word/2018/wordml/cex" xmlns:w16cid="http://schemas.microsoft.com/office/word/2016/wordml/cid" xmlns:w16="http://schemas.microsoft.com/office/word/2018/wordml" xmlns:w16sdtdh="http://schemas.microsoft.com/office/word/2020/wordml/sdtdatahash" xmlns:w16se="http://schemas.microsoft.com/office/word/2015/wordml/symex" xmlns:wpg="http://schemas.microsoft.com/office/word/2010/wordprocessingGroup" xmlns:wpi="http://schemas.microsoft.com/office/word/2010/wordprocessingInk" xmlns:wne="http://schemas.microsoft.com/office/word/2006/wordml" xmlns:wps="http://schemas.microsoft.com/office/word/2010/wordprocessingShape" mc:Ignorable="w14 w15 w16se w16cid w16 w16cex w16sdtdh wp14">
+<w:numbering xmlns:wpc="http://schemas.microsoft.com/office/word/2010/wordprocessingCanvas" xmlns:cx="http://schemas.microsoft.com/office/drawing/2014/chartex" xmlns:cx1="http://schemas.microsoft.com/office/drawing/2015/9/8/chartex" xmlns:cx2="http://schemas.microsoft.com/office/drawing/2015/10/21/chartex" xmlns:cx3="http://schemas.microsoft.com/office/drawing/2016/5/9/chartex" xmlns:cx4="http://schemas.microsoft.com/office/drawing/2016/5/10/chartex" xmlns:cx5="http://schemas.microsoft.com/office/drawing/2016/5/11/chartex" xmlns:cx6="http://schemas.microsoft.com/office/drawing/2016/5/12/chartex" xmlns:cx7="http://schemas.microsoft.com/office/drawing/2016/5/13/chartex" xmlns:cx8="http://schemas.microsoft.com/office/drawing/2016/5/14/chartex" xmlns:mc="http://schemas.openxmlformats.org/markup-compatibility/2006" xmlns:aink="http://schemas.microsoft.com/office/drawing/2016/ink" xmlns:am3d="http://schemas.microsoft.com/office/drawing/2017/model3d" xmlns:o="urn:schemas-microsoft-com:office:office" xmlns:oel="http://schemas.microsoft.com/office/2019/extlst" xmlns:r="http://schemas.openxmlformats.org/officeDocument/2006/relationships" xmlns:m="http://schemas.openxmlformats.org/officeDocument/2006/math" xmlns:v="urn:schemas-microsoft-com:vml" xmlns:wp14="http://schemas.microsoft.com/office/word/2010/wordprocessingDrawing" xmlns:wp="http://schemas.openxmlformats.org/drawingml/2006/wordprocessingDrawing" xmlns:w10="urn:schemas-microsoft-com:office:word" xmlns:w="http://schemas.openxmlformats.org/wordprocessingml/2006/main" xmlns:w14="http://schemas.microsoft.com/office/word/2010/wordml" xmlns:w15="http://schemas.microsoft.com/office/word/2012/wordml" xmlns:w16cex="http://schemas.microsoft.com/office/word/2018/wordml/cex" xmlns:w16cid="http://schemas.microsoft.com/office/word/2016/wordml/cid" xmlns:w16="http://schemas.microsoft.com/office/word/2018/wordml" xmlns:w16du="http://schemas.microsoft.com/office/word/2023/wordml/word16du" xmlns:w16sdtdh="http://schemas.microsoft.com/office/word/2020/wordml/sdtdatahash" xmlns:w16sdtfl="http://schemas.microsoft.com/office/word/2024/wordml/sdtformatlock" xmlns:w16se="http://schemas.microsoft.com/office/word/2015/wordml/symex" xmlns:wpg="http://schemas.microsoft.com/office/word/2010/wordprocessingGroup" xmlns:wpi="http://schemas.microsoft.com/office/word/2010/wordprocessingInk" xmlns:wne="http://schemas.microsoft.com/office/word/2006/wordml" xmlns:wps="http://schemas.microsoft.com/office/word/2010/wordprocessingShape" mc:Ignorable="w14 w15 w16se w16cid w16 w16cex w16sdtdh w16sdtfl w16du wp14">
   <w:abstractNum w:abstractNumId="0" w15:restartNumberingAfterBreak="0">
     <w:nsid w:val="FFFFFF7C"/>
     <w:multiLevelType w:val="singleLevel"/>
@@ -29145,10 +29742,10 @@
       </w:rPr>
     </w:lvl>
   </w:abstractNum>
-  <w:num w:numId="1">
+  <w:num w:numId="1" w16cid:durableId="1889409666">
     <w:abstractNumId w:val="11"/>
   </w:num>
-  <w:num w:numId="2">
+  <w:num w:numId="2" w16cid:durableId="657076278">
     <w:abstractNumId w:val="10"/>
     <w:lvlOverride w:ilvl="0">
       <w:lvl w:ilvl="0">
@@ -29169,41 +29766,41 @@
       </w:lvl>
     </w:lvlOverride>
   </w:num>
-  <w:num w:numId="3">
+  <w:num w:numId="3" w16cid:durableId="1735278610">
     <w:abstractNumId w:val="8"/>
   </w:num>
-  <w:num w:numId="4">
+  <w:num w:numId="4" w16cid:durableId="1508253312">
     <w:abstractNumId w:val="3"/>
   </w:num>
-  <w:num w:numId="5">
+  <w:num w:numId="5" w16cid:durableId="139809770">
     <w:abstractNumId w:val="2"/>
   </w:num>
-  <w:num w:numId="6">
+  <w:num w:numId="6" w16cid:durableId="46615985">
     <w:abstractNumId w:val="1"/>
   </w:num>
-  <w:num w:numId="7">
+  <w:num w:numId="7" w16cid:durableId="1934241937">
     <w:abstractNumId w:val="0"/>
   </w:num>
-  <w:num w:numId="8">
+  <w:num w:numId="8" w16cid:durableId="1309356777">
     <w:abstractNumId w:val="9"/>
   </w:num>
-  <w:num w:numId="9">
+  <w:num w:numId="9" w16cid:durableId="442044327">
     <w:abstractNumId w:val="7"/>
   </w:num>
-  <w:num w:numId="10">
+  <w:num w:numId="10" w16cid:durableId="1969815777">
     <w:abstractNumId w:val="6"/>
   </w:num>
-  <w:num w:numId="11">
+  <w:num w:numId="11" w16cid:durableId="1543638730">
     <w:abstractNumId w:val="5"/>
   </w:num>
-  <w:num w:numId="12">
+  <w:num w:numId="12" w16cid:durableId="1839735935">
     <w:abstractNumId w:val="4"/>
   </w:num>
 </w:numbering>
 </file>
 
 <file path=word/styles.xml><?xml version="1.0" encoding="utf-8"?>
-<w:styles xmlns:mc="http://schemas.openxmlformats.org/markup-compatibility/2006" xmlns:r="http://schemas.openxmlformats.org/officeDocument/2006/relationships" xmlns:w="http://schemas.openxmlformats.org/wordprocessingml/2006/main" xmlns:w14="http://schemas.microsoft.com/office/word/2010/wordml" xmlns:w15="http://schemas.microsoft.com/office/word/2012/wordml" xmlns:w16cex="http://schemas.microsoft.com/office/word/2018/wordml/cex" xmlns:w16cid="http://schemas.microsoft.com/office/word/2016/wordml/cid" xmlns:w16="http://schemas.microsoft.com/office/word/2018/wordml" xmlns:w16sdtdh="http://schemas.microsoft.com/office/word/2020/wordml/sdtdatahash" xmlns:w16se="http://schemas.microsoft.com/office/word/2015/wordml/symex" mc:Ignorable="w14 w15 w16se w16cid w16 w16cex w16sdtdh">
+<w:styles xmlns:mc="http://schemas.openxmlformats.org/markup-compatibility/2006" xmlns:r="http://schemas.openxmlformats.org/officeDocument/2006/relationships" xmlns:w="http://schemas.openxmlformats.org/wordprocessingml/2006/main" xmlns:w14="http://schemas.microsoft.com/office/word/2010/wordml" xmlns:w15="http://schemas.microsoft.com/office/word/2012/wordml" xmlns:w16cex="http://schemas.microsoft.com/office/word/2018/wordml/cex" xmlns:w16cid="http://schemas.microsoft.com/office/word/2016/wordml/cid" xmlns:w16="http://schemas.microsoft.com/office/word/2018/wordml" xmlns:w16du="http://schemas.microsoft.com/office/word/2023/wordml/word16du" xmlns:w16sdtdh="http://schemas.microsoft.com/office/word/2020/wordml/sdtdatahash" xmlns:w16sdtfl="http://schemas.microsoft.com/office/word/2024/wordml/sdtformatlock" xmlns:w16se="http://schemas.microsoft.com/office/word/2015/wordml/symex" mc:Ignorable="w14 w15 w16se w16cid w16 w16cex w16sdtdh w16sdtfl w16du">
   <w:docDefaults>
     <w:rPrDefault>
       <w:rPr>

</xml_diff>

<commit_message>
tex: reject fix sub-subject_small
</commit_message>
<xml_diff>
--- a/parser/input_dict/dict_check.docx
+++ b/parser/input_dict/dict_check.docx
@@ -785,6 +785,118 @@
     </w:p>
     <w:p>
       <w:pPr>
+        <w:spacing w:line="240" w:lineRule="exact"/>
+        <w:rPr>
+          <w:rStyle w:val="s03"/>
+        </w:rPr>
+      </w:pPr>
+      <w:r>
+        <w:rPr>
+          <w:rStyle w:val="s02"/>
+          <w:rFonts w:hint="cs"/>
+          <w:b/>
+          <w:bCs/>
+          <w:rtl/>
+        </w:rPr>
+        <w:t xml:space="preserve">"אורות" </w:t>
+      </w:r>
+      <w:r>
+        <w:rPr>
+          <w:rStyle w:val="s03"/>
+          <w:rFonts w:hint="cs"/>
+          <w:rtl/>
+        </w:rPr>
+        <w:t xml:space="preserve">- </w:t>
+      </w:r>
+      <w:r>
+        <w:rPr>
+          <w:rStyle w:val="s03"/>
+          <w:rFonts w:hint="cs"/>
+          <w:b/>
+          <w:bCs/>
+          <w:rtl/>
+        </w:rPr>
+        <w:t xml:space="preserve">(עניינו של ספר אורות) </w:t>
+      </w:r>
+      <w:r>
+        <w:rPr>
+          <w:rStyle w:val="s03"/>
+          <w:rFonts w:hint="cs"/>
+          <w:rtl/>
+        </w:rPr>
+        <w:t xml:space="preserve">- שלמות גילוי </w:t>
+      </w:r>
+      <w:proofErr w:type="spellStart"/>
+      <w:r>
+        <w:rPr>
+          <w:rStyle w:val="s03"/>
+          <w:rFonts w:hint="cs"/>
+          <w:rtl/>
+        </w:rPr>
+        <w:t>אמתת</w:t>
+      </w:r>
+      <w:proofErr w:type="spellEnd"/>
+      <w:r>
+        <w:rPr>
+          <w:rStyle w:val="s03"/>
+          <w:rFonts w:hint="cs"/>
+          <w:rtl/>
+        </w:rPr>
+        <w:t xml:space="preserve"> קדושת עצמיותם של ישראל וערכם </w:t>
+      </w:r>
+      <w:proofErr w:type="spellStart"/>
+      <w:r>
+        <w:rPr>
+          <w:rStyle w:val="s03"/>
+          <w:rFonts w:hint="cs"/>
+          <w:rtl/>
+        </w:rPr>
+        <w:t>האלהי</w:t>
+      </w:r>
+      <w:proofErr w:type="spellEnd"/>
+      <w:r>
+        <w:rPr>
+          <w:rStyle w:val="s03"/>
+          <w:rFonts w:hint="cs"/>
+          <w:rtl/>
+        </w:rPr>
+        <w:t xml:space="preserve"> העליון הנצחי</w:t>
+      </w:r>
+      <w:r>
+        <w:rPr>
+          <w:rStyle w:val="s03"/>
+          <w:rFonts w:hint="cs"/>
+          <w:sz w:val="16"/>
+          <w:szCs w:val="16"/>
+          <w:rtl/>
+        </w:rPr>
+        <w:t xml:space="preserve"> [א' </w:t>
+      </w:r>
+      <w:proofErr w:type="spellStart"/>
+      <w:r>
+        <w:rPr>
+          <w:rStyle w:val="s03"/>
+          <w:rFonts w:hint="cs"/>
+          <w:sz w:val="16"/>
+          <w:szCs w:val="16"/>
+          <w:rtl/>
+        </w:rPr>
+        <w:t>קפז</w:t>
+      </w:r>
+      <w:proofErr w:type="spellEnd"/>
+      <w:r>
+        <w:rPr>
+          <w:rStyle w:val="s03"/>
+          <w:rFonts w:hint="cs"/>
+          <w:sz w:val="16"/>
+          <w:szCs w:val="16"/>
+          <w:rtl/>
+        </w:rPr>
+        <w:t>].</w:t>
+      </w:r>
+    </w:p>
+    <w:p>
+      <w:pPr>
         <w:pStyle w:val="10-"/>
         <w:widowControl w:val="0"/>
         <w:tabs>
@@ -815,12 +927,34 @@
         <w:spacing w:line="240" w:lineRule="exact"/>
         <w:jc w:val="both"/>
         <w:rPr>
+          <w:bCs/>
+          <w:szCs w:val="22"/>
+          <w:rtl/>
+        </w:rPr>
+      </w:pPr>
+      <w:bookmarkStart w:id="0" w:name="_Hlk54214413"/>
+    </w:p>
+    <w:p>
+      <w:pPr>
+        <w:spacing w:line="240" w:lineRule="exact"/>
+        <w:jc w:val="both"/>
+        <w:rPr>
+          <w:bCs/>
+          <w:szCs w:val="22"/>
+          <w:rtl/>
+        </w:rPr>
+      </w:pPr>
+    </w:p>
+    <w:p>
+      <w:pPr>
+        <w:spacing w:line="240" w:lineRule="exact"/>
+        <w:jc w:val="both"/>
+        <w:rPr>
           <w:rStyle w:val="s03"/>
           <w:b/>
           <w:rtl/>
         </w:rPr>
       </w:pPr>
-      <w:bookmarkStart w:id="0" w:name="_Hlk54214413"/>
       <w:r>
         <w:rPr>
           <w:bCs/>
@@ -2140,7 +2274,23 @@
           <w:sz w:val="24"/>
           <w:rtl/>
         </w:rPr>
-        <w:t>- העולמים והבריות לאין תכלית, הכחות בפירודם</w:t>
+        <w:t xml:space="preserve">- העולמים והבריות לאין תכלית, </w:t>
+      </w:r>
+      <w:proofErr w:type="spellStart"/>
+      <w:r>
+        <w:rPr>
+          <w:sz w:val="24"/>
+          <w:rtl/>
+        </w:rPr>
+        <w:t>הכחות</w:t>
+      </w:r>
+      <w:proofErr w:type="spellEnd"/>
+      <w:r>
+        <w:rPr>
+          <w:sz w:val="24"/>
+          <w:rtl/>
+        </w:rPr>
+        <w:t xml:space="preserve"> בפירודם</w:t>
       </w:r>
       <w:r>
         <w:rPr>
@@ -2323,7 +2473,6 @@
           <w:rStyle w:val="s1510"/>
           <w:rtl/>
         </w:rPr>
-        <w:lastRenderedPageBreak/>
         <w:t xml:space="preserve">טהרה וקדושה ההבדל ביניהן </w:t>
       </w:r>
       <w:r>

</xml_diff>

<commit_message>
fixed few Talmids missing styles
</commit_message>
<xml_diff>
--- a/parser/input_dict/dict_check.docx
+++ b/parser/input_dict/dict_check.docx
@@ -786,6 +786,352 @@
     <w:p>
       <w:pPr>
         <w:spacing w:line="240" w:lineRule="exact"/>
+        <w:jc w:val="both"/>
+        <w:rPr>
+          <w:rFonts w:cs="Miriam"/>
+          <w:szCs w:val="14"/>
+          <w:rtl/>
+        </w:rPr>
+      </w:pPr>
+      <w:r>
+        <w:rPr>
+          <w:rFonts w:cs="Miriam"/>
+          <w:bCs/>
+          <w:szCs w:val="18"/>
+          <w:rtl/>
+        </w:rPr>
+        <w:t xml:space="preserve">טבע </w:t>
+      </w:r>
+      <w:r>
+        <w:rPr>
+          <w:rFonts w:cs="Miriam"/>
+          <w:sz w:val="16"/>
+          <w:szCs w:val="16"/>
+          <w:rtl/>
+        </w:rPr>
+        <w:t xml:space="preserve">- זרם מצד המשך </w:t>
+      </w:r>
+      <w:proofErr w:type="spellStart"/>
+      <w:r>
+        <w:rPr>
+          <w:rFonts w:cs="Miriam"/>
+          <w:sz w:val="16"/>
+          <w:szCs w:val="16"/>
+          <w:rtl/>
+        </w:rPr>
+        <w:t>ההויה</w:t>
+      </w:r>
+      <w:proofErr w:type="spellEnd"/>
+      <w:r>
+        <w:rPr>
+          <w:rFonts w:cs="Miriam"/>
+          <w:sz w:val="16"/>
+          <w:szCs w:val="16"/>
+          <w:rtl/>
+        </w:rPr>
+        <w:t>, מהאמצעים מהסיבות°</w:t>
+      </w:r>
+      <w:r>
+        <w:rPr>
+          <w:rFonts w:cs="Miriam"/>
+          <w:szCs w:val="18"/>
+          <w:rtl/>
+        </w:rPr>
+        <w:t xml:space="preserve"> </w:t>
+      </w:r>
+      <w:r>
+        <w:rPr>
+          <w:rFonts w:cs="Miriam"/>
+          <w:szCs w:val="14"/>
+          <w:rtl/>
+        </w:rPr>
+        <w:t xml:space="preserve">[עפ"י נ"א ה 31]. </w:t>
+      </w:r>
+    </w:p>
+    <w:p>
+      <w:pPr>
+        <w:spacing w:line="240" w:lineRule="exact"/>
+        <w:jc w:val="both"/>
+        <w:rPr>
+          <w:rFonts w:cs="Miriam"/>
+          <w:szCs w:val="14"/>
+          <w:rtl/>
+        </w:rPr>
+      </w:pPr>
+      <w:r>
+        <w:rPr>
+          <w:rFonts w:cs="Miriam" w:hint="cs"/>
+          <w:sz w:val="16"/>
+          <w:szCs w:val="16"/>
+          <w:rtl/>
+        </w:rPr>
+        <w:t>הסיבות והמסובבים</w:t>
+      </w:r>
+      <w:r>
+        <w:rPr>
+          <w:rFonts w:cs="Miriam" w:hint="cs"/>
+          <w:szCs w:val="14"/>
+          <w:rtl/>
+        </w:rPr>
+        <w:t xml:space="preserve"> [נ</w:t>
+      </w:r>
+      <w:r>
+        <w:rPr>
+          <w:rFonts w:cs="Miriam"/>
+          <w:szCs w:val="14"/>
+          <w:rtl/>
+        </w:rPr>
+        <w:t>"א ה</w:t>
+      </w:r>
+      <w:r>
+        <w:rPr>
+          <w:rFonts w:cs="Miriam" w:hint="cs"/>
+          <w:szCs w:val="14"/>
+          <w:rtl/>
+        </w:rPr>
+        <w:t xml:space="preserve"> 29</w:t>
+      </w:r>
+      <w:r>
+        <w:rPr>
+          <w:rFonts w:cs="Miriam"/>
+          <w:szCs w:val="14"/>
+          <w:rtl/>
+        </w:rPr>
+        <w:t>].</w:t>
+      </w:r>
+    </w:p>
+    <w:p>
+      <w:pPr>
+        <w:spacing w:line="240" w:lineRule="exact"/>
+        <w:rPr>
+          <w:rStyle w:val="s02"/>
+          <w:b/>
+          <w:bCs/>
+          <w:rtl/>
+        </w:rPr>
+      </w:pPr>
+      <w:r>
+        <w:rPr>
+          <w:rFonts w:cs="Miriam"/>
+          <w:bCs/>
+          <w:szCs w:val="18"/>
+          <w:rtl/>
+        </w:rPr>
+        <w:t xml:space="preserve">טבע </w:t>
+      </w:r>
+      <w:r>
+        <w:rPr>
+          <w:rFonts w:cs="Miriam"/>
+          <w:sz w:val="16"/>
+          <w:szCs w:val="16"/>
+          <w:rtl/>
+        </w:rPr>
+        <w:t>-</w:t>
+      </w:r>
+      <w:r>
+        <w:rPr>
+          <w:rFonts w:cs="Miriam"/>
+          <w:szCs w:val="18"/>
+          <w:rtl/>
+        </w:rPr>
+        <w:t xml:space="preserve"> </w:t>
+      </w:r>
+      <w:r>
+        <w:rPr>
+          <w:rFonts w:cs="Miriam"/>
+          <w:bCs/>
+          <w:sz w:val="16"/>
+          <w:szCs w:val="16"/>
+          <w:rtl/>
+        </w:rPr>
+        <w:t xml:space="preserve">(במובן המדעי הרגיל) </w:t>
+      </w:r>
+      <w:r>
+        <w:rPr>
+          <w:rFonts w:cs="Miriam"/>
+          <w:sz w:val="16"/>
+          <w:szCs w:val="16"/>
+          <w:rtl/>
+        </w:rPr>
+        <w:t>-</w:t>
+      </w:r>
+      <w:r>
+        <w:rPr>
+          <w:rFonts w:cs="Miriam"/>
+          <w:sz w:val="16"/>
+          <w:szCs w:val="18"/>
+          <w:rtl/>
+        </w:rPr>
+        <w:t xml:space="preserve"> </w:t>
+      </w:r>
+      <w:r>
+        <w:rPr>
+          <w:rFonts w:cs="Miriam"/>
+          <w:sz w:val="16"/>
+          <w:szCs w:val="16"/>
+          <w:rtl/>
+        </w:rPr>
+        <w:t>חוקי ברזל, החוקיות העיוורת° השולטת במציאות (שהקדושה° לוחמת כנגדה)</w:t>
+      </w:r>
+      <w:r>
+        <w:rPr>
+          <w:rFonts w:cs="Miriam"/>
+          <w:sz w:val="16"/>
+          <w:szCs w:val="18"/>
+          <w:rtl/>
+        </w:rPr>
+        <w:t xml:space="preserve"> </w:t>
+      </w:r>
+      <w:r>
+        <w:rPr>
+          <w:rFonts w:cs="Miriam"/>
+          <w:szCs w:val="14"/>
+          <w:rtl/>
+        </w:rPr>
+        <w:t xml:space="preserve">[עפ"י </w:t>
+      </w:r>
+      <w:proofErr w:type="spellStart"/>
+      <w:r>
+        <w:rPr>
+          <w:rFonts w:cs="Miriam"/>
+          <w:szCs w:val="14"/>
+          <w:rtl/>
+        </w:rPr>
+        <w:t>ב"ר</w:t>
+      </w:r>
+      <w:proofErr w:type="spellEnd"/>
+      <w:r>
+        <w:rPr>
+          <w:rFonts w:cs="Miriam"/>
+          <w:szCs w:val="14"/>
+          <w:rtl/>
+        </w:rPr>
+        <w:t xml:space="preserve"> </w:t>
+      </w:r>
+      <w:proofErr w:type="spellStart"/>
+      <w:r>
+        <w:rPr>
+          <w:rFonts w:cs="Miriam"/>
+          <w:szCs w:val="14"/>
+          <w:rtl/>
+        </w:rPr>
+        <w:t>שצז</w:t>
+      </w:r>
+      <w:proofErr w:type="spellEnd"/>
+      <w:r>
+        <w:rPr>
+          <w:rFonts w:cs="Miriam"/>
+          <w:szCs w:val="14"/>
+          <w:rtl/>
+        </w:rPr>
+        <w:t xml:space="preserve">]. </w:t>
+      </w:r>
+      <w:r>
+        <w:rPr>
+          <w:rFonts w:cs="Miriam"/>
+          <w:szCs w:val="14"/>
+          <w:rtl/>
+        </w:rPr>
+        <w:cr/>
+      </w:r>
+    </w:p>
+    <w:p>
+      <w:pPr>
+        <w:spacing w:line="240" w:lineRule="exact"/>
+        <w:rPr>
+          <w:rStyle w:val="s04"/>
+          <w:sz w:val="14"/>
+          <w:szCs w:val="16"/>
+          <w:rtl/>
+        </w:rPr>
+      </w:pPr>
+    </w:p>
+    <w:p>
+      <w:pPr>
+        <w:spacing w:line="240" w:lineRule="exact"/>
+        <w:rPr>
+          <w:rStyle w:val="s02"/>
+          <w:b/>
+          <w:bCs/>
+          <w:rtl/>
+        </w:rPr>
+      </w:pPr>
+      <w:r>
+        <w:rPr>
+          <w:rStyle w:val="s04"/>
+          <w:sz w:val="14"/>
+          <w:szCs w:val="16"/>
+          <w:rtl/>
+        </w:rPr>
+        <w:t xml:space="preserve">השירה בשעה שהיא מתפרצת מתוכיותה, מעצמיותה, משטף יצירתה וזרמה הנשמתי כשהיא באה לידי ביטוי </w:t>
+      </w:r>
+      <w:r>
+        <w:rPr>
+          <w:rStyle w:val="s12"/>
+          <w:szCs w:val="14"/>
+          <w:rtl/>
+        </w:rPr>
+        <w:t>[</w:t>
+      </w:r>
+      <w:proofErr w:type="spellStart"/>
+      <w:r>
+        <w:rPr>
+          <w:rStyle w:val="s12"/>
+          <w:szCs w:val="14"/>
+          <w:rtl/>
+        </w:rPr>
+        <w:t>מא"ה</w:t>
+      </w:r>
+      <w:proofErr w:type="spellEnd"/>
+      <w:r>
+        <w:rPr>
+          <w:rStyle w:val="s12"/>
+          <w:szCs w:val="14"/>
+          <w:rtl/>
+        </w:rPr>
+        <w:t xml:space="preserve"> ב </w:t>
+      </w:r>
+      <w:proofErr w:type="spellStart"/>
+      <w:r>
+        <w:rPr>
+          <w:rStyle w:val="s12"/>
+          <w:szCs w:val="14"/>
+          <w:rtl/>
+        </w:rPr>
+        <w:t>רסא</w:t>
+      </w:r>
+      <w:proofErr w:type="spellEnd"/>
+      <w:r>
+        <w:rPr>
+          <w:rStyle w:val="s12"/>
+          <w:szCs w:val="14"/>
+          <w:rtl/>
+        </w:rPr>
+        <w:t xml:space="preserve">]. </w:t>
+      </w:r>
+      <w:r>
+        <w:rPr>
+          <w:rStyle w:val="s12"/>
+          <w:szCs w:val="14"/>
+          <w:rtl/>
+        </w:rPr>
+        <w:cr/>
+      </w:r>
+    </w:p>
+    <w:p>
+      <w:pPr>
+        <w:spacing w:line="240" w:lineRule="exact"/>
+        <w:rPr>
+          <w:rStyle w:val="s02"/>
+          <w:b/>
+          <w:bCs/>
+          <w:rtl/>
+        </w:rPr>
+      </w:pPr>
+    </w:p>
+    <w:p>
+      <w:pPr>
+        <w:spacing w:line="240" w:lineRule="exact"/>
         <w:rPr>
           <w:rStyle w:val="s03"/>
         </w:rPr>
@@ -4291,7 +4637,15 @@
           <w:rStyle w:val="s02"/>
           <w:rtl/>
         </w:rPr>
-        <w:t xml:space="preserve"> הנפשות הבאות מאותם הדורות, שהיו ראויים להיות לפני </w:t>
+        <w:t xml:space="preserve"> הנפשות הבאות </w:t>
+      </w:r>
+      <w:r>
+        <w:rPr>
+          <w:rStyle w:val="s02"/>
+          <w:rtl/>
+        </w:rPr>
+        <w:lastRenderedPageBreak/>
+        <w:t xml:space="preserve">מאותם הדורות, שהיו ראויים להיות לפני </w:t>
       </w:r>
       <w:proofErr w:type="spellStart"/>
       <w:r>
@@ -4569,7 +4923,6 @@
           <w:rStyle w:val="s11"/>
           <w:rtl/>
         </w:rPr>
-        <w:lastRenderedPageBreak/>
         <w:t xml:space="preserve">"פשט ידיה וקבליה" </w:t>
       </w:r>
       <w:r>
@@ -6413,6 +6766,7 @@
           <w:rFonts w:hint="cs"/>
           <w:rtl/>
         </w:rPr>
+        <w:lastRenderedPageBreak/>
         <w:t>"</w:t>
       </w:r>
       <w:r>
@@ -8568,7 +8922,6 @@
           <w:rFonts w:hint="eastAsia"/>
           <w:rtl/>
         </w:rPr>
-        <w:lastRenderedPageBreak/>
         <w:t>בעצמם</w:t>
       </w:r>
       <w:r>
@@ -11127,6 +11480,7 @@
           <w:rStyle w:val="s01"/>
           <w:rtl/>
         </w:rPr>
+        <w:lastRenderedPageBreak/>
         <w:t xml:space="preserve">זמן </w:t>
       </w:r>
       <w:r>
@@ -11578,7 +11932,6 @@
           <w:szCs w:val="16"/>
           <w:rtl/>
         </w:rPr>
-        <w:lastRenderedPageBreak/>
         <w:t>◊</w:t>
       </w:r>
       <w:r>
@@ -15390,6 +15743,7 @@
           <w:rStyle w:val="s01"/>
           <w:rtl/>
         </w:rPr>
+        <w:lastRenderedPageBreak/>
         <w:t xml:space="preserve">חסיה </w:t>
       </w:r>
       <w:r>

</xml_diff>

<commit_message>
parse: fixer for subject_normal
</commit_message>
<xml_diff>
--- a/parser/input_dict/dict_check.docx
+++ b/parser/input_dict/dict_check.docx
@@ -788,6 +788,133 @@
         <w:spacing w:line="240" w:lineRule="exact"/>
         <w:jc w:val="both"/>
         <w:rPr>
+          <w:sz w:val="22"/>
+          <w:szCs w:val="22"/>
+          <w:rtl/>
+        </w:rPr>
+      </w:pPr>
+      <w:r>
+        <w:rPr>
+          <w:rFonts w:hint="cs"/>
+          <w:b/>
+          <w:bCs/>
+          <w:sz w:val="22"/>
+          <w:szCs w:val="22"/>
+          <w:rtl/>
+        </w:rPr>
+        <w:t>חושך</w:t>
+      </w:r>
+      <w:r>
+        <w:rPr>
+          <w:rFonts w:hint="cs"/>
+          <w:sz w:val="22"/>
+          <w:szCs w:val="22"/>
+          <w:rtl/>
+        </w:rPr>
+        <w:t xml:space="preserve"> </w:t>
+      </w:r>
+      <w:r>
+        <w:rPr>
+          <w:rFonts w:hint="cs"/>
+          <w:rtl/>
+        </w:rPr>
+        <w:t>- הניגוד המסובך והסתירה המבולבלת</w:t>
+      </w:r>
+      <w:r>
+        <w:rPr>
+          <w:rFonts w:hint="cs"/>
+          <w:sz w:val="22"/>
+          <w:szCs w:val="22"/>
+          <w:rtl/>
+        </w:rPr>
+        <w:t xml:space="preserve"> </w:t>
+      </w:r>
+      <w:r>
+        <w:rPr>
+          <w:rFonts w:hint="cs"/>
+          <w:sz w:val="18"/>
+          <w:szCs w:val="18"/>
+          <w:rtl/>
+        </w:rPr>
+        <w:t>[</w:t>
+      </w:r>
+      <w:proofErr w:type="spellStart"/>
+      <w:r>
+        <w:rPr>
+          <w:rFonts w:hint="cs"/>
+          <w:szCs w:val="18"/>
+          <w:rtl/>
+        </w:rPr>
+        <w:t>קבצ</w:t>
+      </w:r>
+      <w:proofErr w:type="spellEnd"/>
+      <w:r>
+        <w:rPr>
+          <w:rFonts w:hint="cs"/>
+          <w:szCs w:val="18"/>
+          <w:rtl/>
+        </w:rPr>
+        <w:t>'</w:t>
+      </w:r>
+      <w:r>
+        <w:rPr>
+          <w:rFonts w:hint="cs"/>
+          <w:sz w:val="18"/>
+          <w:szCs w:val="18"/>
+          <w:rtl/>
+        </w:rPr>
+        <w:t xml:space="preserve"> ג </w:t>
+      </w:r>
+      <w:proofErr w:type="spellStart"/>
+      <w:r>
+        <w:rPr>
+          <w:rFonts w:hint="cs"/>
+          <w:sz w:val="18"/>
+          <w:szCs w:val="18"/>
+          <w:rtl/>
+        </w:rPr>
+        <w:t>טז</w:t>
+      </w:r>
+      <w:proofErr w:type="spellEnd"/>
+      <w:r>
+        <w:rPr>
+          <w:rFonts w:hint="cs"/>
+          <w:sz w:val="18"/>
+          <w:szCs w:val="18"/>
+          <w:rtl/>
+        </w:rPr>
+        <w:t>].</w:t>
+      </w:r>
+    </w:p>
+    <w:p>
+      <w:pPr>
+        <w:spacing w:line="240" w:lineRule="exact"/>
+        <w:jc w:val="both"/>
+        <w:rPr>
+          <w:rFonts w:cs="Miriam"/>
+          <w:bCs/>
+          <w:szCs w:val="18"/>
+          <w:rtl/>
+        </w:rPr>
+      </w:pPr>
+    </w:p>
+    <w:p>
+      <w:pPr>
+        <w:spacing w:line="240" w:lineRule="exact"/>
+        <w:jc w:val="both"/>
+        <w:rPr>
+          <w:rFonts w:cs="Miriam"/>
+          <w:bCs/>
+          <w:szCs w:val="18"/>
+          <w:rtl/>
+        </w:rPr>
+      </w:pPr>
+    </w:p>
+    <w:p>
+      <w:pPr>
+        <w:spacing w:line="240" w:lineRule="exact"/>
+        <w:jc w:val="both"/>
+        <w:rPr>
           <w:rFonts w:cs="Miriam"/>
           <w:szCs w:val="14"/>
           <w:rtl/>
@@ -2486,6 +2613,7 @@
           <w:sz w:val="18"/>
           <w:rtl/>
         </w:rPr>
+        <w:lastRenderedPageBreak/>
         <w:t>גדול הוא קידוש השם מחלול השם</w:t>
       </w:r>
       <w:r>

</xml_diff>